<commit_message>
Changed db and related logic
Changed db and related logic
</commit_message>
<xml_diff>
--- a/записка.docx
+++ b/записка.docx
@@ -358,11 +358,19 @@
                 <w:lang w:val="en-US"/>
               </w:rPr>
             </w:pPr>
+            <w:proofErr w:type="spellStart"/>
             <w:r>
               <w:rPr>
                 <w:szCs w:val="28"/>
               </w:rPr>
-              <w:t>Рудикова Л.В.</w:t>
+              <w:t>Рудикова</w:t>
+            </w:r>
+            <w:proofErr w:type="spellEnd"/>
+            <w:r>
+              <w:rPr>
+                <w:szCs w:val="28"/>
+              </w:rPr>
+              <w:t xml:space="preserve"> Л.В.</w:t>
             </w:r>
           </w:p>
           <w:p>
@@ -377,7 +385,23 @@
                 <w:szCs w:val="28"/>
                 <w:lang w:val="en-US"/>
               </w:rPr>
-              <w:t xml:space="preserve">____  ___________ </w:t>
+              <w:t>___</w:t>
+            </w:r>
+            <w:proofErr w:type="gramStart"/>
+            <w:r>
+              <w:rPr>
+                <w:szCs w:val="28"/>
+                <w:lang w:val="en-US"/>
+              </w:rPr>
+              <w:t>_  _</w:t>
+            </w:r>
+            <w:proofErr w:type="gramEnd"/>
+            <w:r>
+              <w:rPr>
+                <w:szCs w:val="28"/>
+                <w:lang w:val="en-US"/>
+              </w:rPr>
+              <w:t xml:space="preserve">__________ </w:t>
             </w:r>
             <w:r>
               <w:rPr>
@@ -592,11 +616,19 @@
           <w:szCs w:val="30"/>
         </w:rPr>
       </w:pPr>
-      <w:r>
-        <w:rPr>
-          <w:rFonts w:ascii="Times New Roman" w:hAnsi="Times New Roman" w:cs="Times New Roman"/>
-        </w:rPr>
-        <w:t>Миськевич Александр Ярославович</w:t>
+      <w:proofErr w:type="spellStart"/>
+      <w:r>
+        <w:rPr>
+          <w:rFonts w:ascii="Times New Roman" w:hAnsi="Times New Roman" w:cs="Times New Roman"/>
+        </w:rPr>
+        <w:t>Миськевич</w:t>
+      </w:r>
+      <w:proofErr w:type="spellEnd"/>
+      <w:r>
+        <w:rPr>
+          <w:rFonts w:ascii="Times New Roman" w:hAnsi="Times New Roman" w:cs="Times New Roman"/>
+        </w:rPr>
+        <w:t xml:space="preserve"> Александр Ярославович</w:t>
       </w:r>
     </w:p>
     <w:p>
@@ -618,13 +650,27 @@
         <w:rPr>
           <w:rFonts w:ascii="Times New Roman" w:hAnsi="Times New Roman" w:cs="Times New Roman"/>
         </w:rPr>
-        <w:t>ция веб-сайта по мотивам игры «Г</w:t>
-      </w:r>
-      <w:r>
-        <w:rPr>
-          <w:rFonts w:ascii="Times New Roman" w:hAnsi="Times New Roman" w:cs="Times New Roman"/>
-        </w:rPr>
-        <w:t>винт»</w:t>
+        <w:t>ция веб-сайта по мотивам игры «</w:t>
+      </w:r>
+      <w:proofErr w:type="spellStart"/>
+      <w:r>
+        <w:rPr>
+          <w:rFonts w:ascii="Times New Roman" w:hAnsi="Times New Roman" w:cs="Times New Roman"/>
+        </w:rPr>
+        <w:t>Г</w:t>
+      </w:r>
+      <w:r>
+        <w:rPr>
+          <w:rFonts w:ascii="Times New Roman" w:hAnsi="Times New Roman" w:cs="Times New Roman"/>
+        </w:rPr>
+        <w:t>винт</w:t>
+      </w:r>
+      <w:proofErr w:type="spellEnd"/>
+      <w:r>
+        <w:rPr>
+          <w:rFonts w:ascii="Times New Roman" w:hAnsi="Times New Roman" w:cs="Times New Roman"/>
+        </w:rPr>
+        <w:t>»</w:t>
       </w:r>
       <w:r>
         <w:rPr>
@@ -646,7 +692,21 @@
         <w:rPr>
           <w:rFonts w:ascii="Times New Roman" w:hAnsi="Times New Roman" w:cs="Times New Roman"/>
         </w:rPr>
-        <w:t> ?? страниц, ?? иллюстраций, ?? таблиц, ?? графиков и ?? использованных литературных источников.</w:t>
+        <w:t> ?? страниц, ?? иллюстраций, ?? таблиц, ?? графиков и</w:t>
+      </w:r>
+      <w:proofErr w:type="gramStart"/>
+      <w:r>
+        <w:rPr>
+          <w:rFonts w:ascii="Times New Roman" w:hAnsi="Times New Roman" w:cs="Times New Roman"/>
+        </w:rPr>
+        <w:t> ?</w:t>
+      </w:r>
+      <w:proofErr w:type="gramEnd"/>
+      <w:r>
+        <w:rPr>
+          <w:rFonts w:ascii="Times New Roman" w:hAnsi="Times New Roman" w:cs="Times New Roman"/>
+        </w:rPr>
+        <w:t>? использованных литературных источников.</w:t>
       </w:r>
     </w:p>
     <w:p>
@@ -657,6 +717,7 @@
           <w:rFonts w:ascii="Times New Roman" w:hAnsi="Times New Roman" w:cs="Times New Roman"/>
         </w:rPr>
       </w:pPr>
+      <w:proofErr w:type="gramStart"/>
       <w:r>
         <w:rPr>
           <w:rFonts w:ascii="Times New Roman" w:hAnsi="Times New Roman" w:cs="Times New Roman"/>
@@ -674,13 +735,29 @@
           <w:rFonts w:ascii="Times New Roman" w:hAnsi="Times New Roman" w:cs="Times New Roman"/>
           <w:highlight w:val="yellow"/>
         </w:rPr>
-        <w:t>игра «Гвинт»</w:t>
-      </w:r>
+        <w:t>игра «</w:t>
+      </w:r>
+      <w:proofErr w:type="spellStart"/>
       <w:r>
         <w:rPr>
           <w:rFonts w:ascii="Times New Roman" w:hAnsi="Times New Roman" w:cs="Times New Roman"/>
           <w:highlight w:val="yellow"/>
         </w:rPr>
+        <w:t>Гвинт</w:t>
+      </w:r>
+      <w:proofErr w:type="spellEnd"/>
+      <w:r>
+        <w:rPr>
+          <w:rFonts w:ascii="Times New Roman" w:hAnsi="Times New Roman" w:cs="Times New Roman"/>
+          <w:highlight w:val="yellow"/>
+        </w:rPr>
+        <w:t>»</w:t>
+      </w:r>
+      <w:r>
+        <w:rPr>
+          <w:rFonts w:ascii="Times New Roman" w:hAnsi="Times New Roman" w:cs="Times New Roman"/>
+          <w:highlight w:val="yellow"/>
+        </w:rPr>
         <w:t>,</w:t>
       </w:r>
       <w:r>
@@ -707,6 +784,7 @@
         </w:rPr>
         <w:t>.</w:t>
       </w:r>
+      <w:proofErr w:type="gramEnd"/>
     </w:p>
     <w:p>
       <w:pPr>
@@ -747,12 +825,14 @@
         </w:rPr>
         <w:t>«</w:t>
       </w:r>
+      <w:proofErr w:type="spellStart"/>
       <w:r>
         <w:rPr>
           <w:rFonts w:ascii="Times New Roman" w:hAnsi="Times New Roman" w:cs="Times New Roman"/>
         </w:rPr>
         <w:t>Гвинт</w:t>
       </w:r>
+      <w:proofErr w:type="spellEnd"/>
       <w:r>
         <w:rPr>
           <w:rFonts w:ascii="Times New Roman" w:hAnsi="Times New Roman" w:cs="Times New Roman"/>
@@ -806,6 +886,7 @@
         </w:rPr>
         <w:t xml:space="preserve"> и </w:t>
       </w:r>
+      <w:proofErr w:type="spellStart"/>
       <w:r>
         <w:rPr>
           <w:rFonts w:ascii="Times New Roman" w:hAnsi="Times New Roman" w:cs="Times New Roman"/>
@@ -813,6 +894,7 @@
         </w:rPr>
         <w:t>WebSocket</w:t>
       </w:r>
+      <w:proofErr w:type="spellEnd"/>
       <w:r>
         <w:rPr>
           <w:rFonts w:ascii="Times New Roman" w:hAnsi="Times New Roman" w:cs="Times New Roman"/>
@@ -859,7 +941,21 @@
         <w:rPr>
           <w:rFonts w:ascii="Times New Roman" w:hAnsi="Times New Roman" w:cs="Times New Roman"/>
         </w:rPr>
-        <w:t>сайт для игры в «Гвинт»</w:t>
+        <w:t>сайт для игры в «</w:t>
+      </w:r>
+      <w:proofErr w:type="spellStart"/>
+      <w:r>
+        <w:rPr>
+          <w:rFonts w:ascii="Times New Roman" w:hAnsi="Times New Roman" w:cs="Times New Roman"/>
+        </w:rPr>
+        <w:t>Гвинт</w:t>
+      </w:r>
+      <w:proofErr w:type="spellEnd"/>
+      <w:r>
+        <w:rPr>
+          <w:rFonts w:ascii="Times New Roman" w:hAnsi="Times New Roman" w:cs="Times New Roman"/>
+        </w:rPr>
+        <w:t>»</w:t>
       </w:r>
       <w:r>
         <w:rPr>
@@ -915,16 +1011,32 @@
           <w:lang w:val="en-US"/>
         </w:rPr>
       </w:pPr>
+      <w:proofErr w:type="spellStart"/>
       <w:r>
         <w:rPr>
           <w:lang w:val="en-US"/>
         </w:rPr>
-        <w:t>Miskevich Alexander Yaroslavovich</w:t>
-      </w:r>
+        <w:t>Miskevich</w:t>
+      </w:r>
+      <w:proofErr w:type="spellEnd"/>
       <w:r>
         <w:rPr>
           <w:lang w:val="en-US"/>
         </w:rPr>
+        <w:t xml:space="preserve"> Alexander </w:t>
+      </w:r>
+      <w:proofErr w:type="spellStart"/>
+      <w:r>
+        <w:rPr>
+          <w:lang w:val="en-US"/>
+        </w:rPr>
+        <w:t>Yaroslavovich</w:t>
+      </w:r>
+      <w:proofErr w:type="spellEnd"/>
+      <w:r>
+        <w:rPr>
+          <w:lang w:val="en-US"/>
+        </w:rPr>
         <w:t>.</w:t>
       </w:r>
     </w:p>
@@ -939,7 +1051,91 @@
         <w:rPr>
           <w:lang w:val="en-US"/>
         </w:rPr>
-        <w:t>Implementation based on the website of the game "gvint". ?? pages ?? illustrations, ?? tables ?? graphs and ?? used literature sources.</w:t>
+        <w:t>Implementation based on the website of the game "</w:t>
+      </w:r>
+      <w:proofErr w:type="spellStart"/>
+      <w:r>
+        <w:rPr>
+          <w:lang w:val="en-US"/>
+        </w:rPr>
+        <w:t>gvint</w:t>
+      </w:r>
+      <w:proofErr w:type="spellEnd"/>
+      <w:r>
+        <w:rPr>
+          <w:lang w:val="en-US"/>
+        </w:rPr>
+        <w:t xml:space="preserve">". ?? </w:t>
+      </w:r>
+      <w:proofErr w:type="gramStart"/>
+      <w:r>
+        <w:rPr>
+          <w:lang w:val="en-US"/>
+        </w:rPr>
+        <w:t>pages ??</w:t>
+      </w:r>
+      <w:proofErr w:type="gramEnd"/>
+      <w:r>
+        <w:rPr>
+          <w:lang w:val="en-US"/>
+        </w:rPr>
+        <w:t xml:space="preserve"> </w:t>
+      </w:r>
+      <w:proofErr w:type="gramStart"/>
+      <w:r>
+        <w:rPr>
+          <w:lang w:val="en-US"/>
+        </w:rPr>
+        <w:t>illustrations</w:t>
+      </w:r>
+      <w:proofErr w:type="gramEnd"/>
+      <w:r>
+        <w:rPr>
+          <w:lang w:val="en-US"/>
+        </w:rPr>
+        <w:t xml:space="preserve">, ?? </w:t>
+      </w:r>
+      <w:proofErr w:type="gramStart"/>
+      <w:r>
+        <w:rPr>
+          <w:lang w:val="en-US"/>
+        </w:rPr>
+        <w:t>tables ??</w:t>
+      </w:r>
+      <w:proofErr w:type="gramEnd"/>
+      <w:r>
+        <w:rPr>
+          <w:lang w:val="en-US"/>
+        </w:rPr>
+        <w:t xml:space="preserve"> </w:t>
+      </w:r>
+      <w:proofErr w:type="gramStart"/>
+      <w:r>
+        <w:rPr>
+          <w:lang w:val="en-US"/>
+        </w:rPr>
+        <w:t>graphs</w:t>
+      </w:r>
+      <w:proofErr w:type="gramEnd"/>
+      <w:r>
+        <w:rPr>
+          <w:lang w:val="en-US"/>
+        </w:rPr>
+        <w:t xml:space="preserve"> and ?? </w:t>
+      </w:r>
+      <w:proofErr w:type="gramStart"/>
+      <w:r>
+        <w:rPr>
+          <w:lang w:val="en-US"/>
+        </w:rPr>
+        <w:t>used</w:t>
+      </w:r>
+      <w:proofErr w:type="gramEnd"/>
+      <w:r>
+        <w:rPr>
+          <w:lang w:val="en-US"/>
+        </w:rPr>
+        <w:t xml:space="preserve"> literature sources.</w:t>
       </w:r>
     </w:p>
     <w:p>
@@ -953,18 +1149,40 @@
         <w:rPr>
           <w:lang w:val="en-US"/>
         </w:rPr>
-        <w:t>Keywords - client-server web application game "Gvint" card box, move, pass, score</w:t>
-      </w:r>
+        <w:t>Keywords - client-server web application game "</w:t>
+      </w:r>
+      <w:proofErr w:type="spellStart"/>
       <w:r>
         <w:rPr>
           <w:lang w:val="en-US"/>
         </w:rPr>
-        <w:t>, round</w:t>
-      </w:r>
+        <w:t>Gvint</w:t>
+      </w:r>
+      <w:proofErr w:type="spellEnd"/>
       <w:r>
         <w:rPr>
           <w:lang w:val="en-US"/>
         </w:rPr>
+        <w:t>" card box, move, pass, score</w:t>
+      </w:r>
+      <w:r>
+        <w:rPr>
+          <w:lang w:val="en-US"/>
+        </w:rPr>
+        <w:t xml:space="preserve">, </w:t>
+      </w:r>
+      <w:proofErr w:type="gramStart"/>
+      <w:r>
+        <w:rPr>
+          <w:lang w:val="en-US"/>
+        </w:rPr>
+        <w:t>round</w:t>
+      </w:r>
+      <w:proofErr w:type="gramEnd"/>
+      <w:r>
+        <w:rPr>
+          <w:lang w:val="en-US"/>
+        </w:rPr>
         <w:t>.</w:t>
       </w:r>
     </w:p>
@@ -975,6 +1193,7 @@
           <w:lang w:val="en-US"/>
         </w:rPr>
       </w:pPr>
+      <w:proofErr w:type="gramStart"/>
       <w:r>
         <w:rPr>
           <w:lang w:val="en-US"/>
@@ -987,12 +1206,14 @@
         </w:rPr>
         <w:t>"</w:t>
       </w:r>
+      <w:proofErr w:type="spellStart"/>
       <w:r>
         <w:rPr>
           <w:lang w:val="en-US"/>
         </w:rPr>
         <w:t>Gvint</w:t>
       </w:r>
+      <w:proofErr w:type="spellEnd"/>
       <w:r>
         <w:rPr>
           <w:lang w:val="en-US"/>
@@ -1005,6 +1226,7 @@
         </w:rPr>
         <w:t>.</w:t>
       </w:r>
+      <w:proofErr w:type="gramEnd"/>
     </w:p>
     <w:p>
       <w:pPr>
@@ -1017,7 +1239,21 @@
         <w:rPr>
           <w:lang w:val="en-US"/>
         </w:rPr>
-        <w:t>Subject of research - the customer interaction system and server protocol Http and WebSocket.</w:t>
+        <w:t xml:space="preserve">Subject of research - the customer interaction system and server protocol Http and </w:t>
+      </w:r>
+      <w:proofErr w:type="spellStart"/>
+      <w:r>
+        <w:rPr>
+          <w:lang w:val="en-US"/>
+        </w:rPr>
+        <w:t>WebSocket</w:t>
+      </w:r>
+      <w:proofErr w:type="spellEnd"/>
+      <w:r>
+        <w:rPr>
+          <w:lang w:val="en-US"/>
+        </w:rPr>
+        <w:t>.</w:t>
       </w:r>
     </w:p>
     <w:p>
@@ -1027,12 +1263,14 @@
           <w:lang w:val="en-US"/>
         </w:rPr>
       </w:pPr>
+      <w:proofErr w:type="gramStart"/>
       <w:r>
         <w:rPr>
           <w:lang w:val="en-US"/>
         </w:rPr>
         <w:t>Research methods - methods of object-oriented analysis and design and programming.</w:t>
       </w:r>
+      <w:proofErr w:type="gramEnd"/>
     </w:p>
     <w:p>
       <w:pPr>
@@ -1045,7 +1283,21 @@
         <w:rPr>
           <w:lang w:val="en-US"/>
         </w:rPr>
-        <w:t>The project is a site for playing "Gvint". The application allows users to play in pairs.</w:t>
+        <w:t>The project is a site for playing "</w:t>
+      </w:r>
+      <w:proofErr w:type="spellStart"/>
+      <w:r>
+        <w:rPr>
+          <w:lang w:val="en-US"/>
+        </w:rPr>
+        <w:t>Gvint</w:t>
+      </w:r>
+      <w:proofErr w:type="spellEnd"/>
+      <w:r>
+        <w:rPr>
+          <w:lang w:val="en-US"/>
+        </w:rPr>
+        <w:t>". The application allows users to play in pairs.</w:t>
       </w:r>
     </w:p>
     <w:p>
@@ -1088,11 +1340,10 @@
     </w:p>
     <w:p>
       <w:pPr>
-        <w:pStyle w:val="11"/>
+        <w:pStyle w:val="TOC1"/>
         <w:tabs>
           <w:tab w:val="right" w:leader="dot" w:pos="9345"/>
         </w:tabs>
-        <w:jc w:val="left"/>
         <w:rPr>
           <w:rFonts w:asciiTheme="minorHAnsi" w:eastAsiaTheme="minorEastAsia" w:hAnsiTheme="minorHAnsi" w:cstheme="minorBidi"/>
           <w:noProof/>
@@ -1125,71 +1376,117 @@
         </w:rPr>
         <w:fldChar w:fldCharType="separate"/>
       </w:r>
-      <w:hyperlink w:anchor="_Toc446555696" w:history="1">
-        <w:r>
-          <w:rPr>
-            <w:rStyle w:val="ae"/>
-            <w:noProof/>
-          </w:rPr>
-          <w:t>ПЕРЕЧЕНЬ УСЛОВНЫХ ОБОЗНАЧЕНИЙ</w:t>
-        </w:r>
-        <w:r>
-          <w:rPr>
-            <w:noProof/>
-            <w:webHidden/>
-          </w:rPr>
-          <w:tab/>
-        </w:r>
-        <w:r>
-          <w:rPr>
-            <w:noProof/>
-            <w:webHidden/>
-          </w:rPr>
-          <w:fldChar w:fldCharType="begin"/>
-        </w:r>
-        <w:r>
-          <w:rPr>
-            <w:noProof/>
-            <w:webHidden/>
-          </w:rPr>
-          <w:instrText xml:space="preserve"> PAGEREF _Toc446555696 \h </w:instrText>
-        </w:r>
-        <w:r>
-          <w:rPr>
-            <w:noProof/>
-            <w:webHidden/>
-          </w:rPr>
-        </w:r>
-        <w:r>
-          <w:rPr>
-            <w:noProof/>
-            <w:webHidden/>
-          </w:rPr>
-          <w:fldChar w:fldCharType="separate"/>
-        </w:r>
-        <w:r>
-          <w:rPr>
-            <w:noProof/>
-            <w:webHidden/>
-          </w:rPr>
-          <w:t>5</w:t>
-        </w:r>
-        <w:r>
-          <w:rPr>
-            <w:noProof/>
-            <w:webHidden/>
-          </w:rPr>
-          <w:fldChar w:fldCharType="end"/>
-        </w:r>
-      </w:hyperlink>
-    </w:p>
-    <w:p>
-      <w:pPr>
-        <w:pStyle w:val="11"/>
+      <w:bookmarkStart w:id="0" w:name="_GoBack"/>
+      <w:bookmarkEnd w:id="0"/>
+      <w:r>
+        <w:rPr>
+          <w:rStyle w:val="Hyperlink"/>
+          <w:noProof/>
+        </w:rPr>
+        <w:fldChar w:fldCharType="begin"/>
+      </w:r>
+      <w:r>
+        <w:rPr>
+          <w:rStyle w:val="Hyperlink"/>
+          <w:noProof/>
+        </w:rPr>
+        <w:instrText xml:space="preserve"> </w:instrText>
+      </w:r>
+      <w:r>
+        <w:rPr>
+          <w:noProof/>
+        </w:rPr>
+        <w:instrText>HYPERLINK \l "_Toc447024331"</w:instrText>
+      </w:r>
+      <w:r>
+        <w:rPr>
+          <w:rStyle w:val="Hyperlink"/>
+          <w:noProof/>
+        </w:rPr>
+        <w:instrText xml:space="preserve"> </w:instrText>
+      </w:r>
+      <w:r>
+        <w:rPr>
+          <w:rStyle w:val="Hyperlink"/>
+          <w:noProof/>
+        </w:rPr>
+      </w:r>
+      <w:r>
+        <w:rPr>
+          <w:rStyle w:val="Hyperlink"/>
+          <w:noProof/>
+        </w:rPr>
+        <w:fldChar w:fldCharType="separate"/>
+      </w:r>
+      <w:r>
+        <w:rPr>
+          <w:rStyle w:val="Hyperlink"/>
+          <w:noProof/>
+        </w:rPr>
+        <w:t>ПЕРЕЧЕНЬ УСЛОВНЫХ ОБОЗНАЧЕНИЙ</w:t>
+      </w:r>
+      <w:r>
+        <w:rPr>
+          <w:noProof/>
+          <w:webHidden/>
+        </w:rPr>
+        <w:tab/>
+      </w:r>
+      <w:r>
+        <w:rPr>
+          <w:noProof/>
+          <w:webHidden/>
+        </w:rPr>
+        <w:fldChar w:fldCharType="begin"/>
+      </w:r>
+      <w:r>
+        <w:rPr>
+          <w:noProof/>
+          <w:webHidden/>
+        </w:rPr>
+        <w:instrText xml:space="preserve"> PAGEREF _Toc447024331 \h </w:instrText>
+      </w:r>
+      <w:r>
+        <w:rPr>
+          <w:noProof/>
+          <w:webHidden/>
+        </w:rPr>
+      </w:r>
+      <w:r>
+        <w:rPr>
+          <w:noProof/>
+          <w:webHidden/>
+        </w:rPr>
+        <w:fldChar w:fldCharType="separate"/>
+      </w:r>
+      <w:r>
+        <w:rPr>
+          <w:noProof/>
+          <w:webHidden/>
+        </w:rPr>
+        <w:t>5</w:t>
+      </w:r>
+      <w:r>
+        <w:rPr>
+          <w:noProof/>
+          <w:webHidden/>
+        </w:rPr>
+        <w:fldChar w:fldCharType="end"/>
+      </w:r>
+      <w:r>
+        <w:rPr>
+          <w:rStyle w:val="Hyperlink"/>
+          <w:noProof/>
+        </w:rPr>
+        <w:fldChar w:fldCharType="end"/>
+      </w:r>
+    </w:p>
+    <w:p>
+      <w:pPr>
+        <w:pStyle w:val="TOC1"/>
         <w:tabs>
           <w:tab w:val="right" w:leader="dot" w:pos="9345"/>
         </w:tabs>
-        <w:jc w:val="left"/>
         <w:rPr>
           <w:rFonts w:asciiTheme="minorHAnsi" w:eastAsiaTheme="minorEastAsia" w:hAnsiTheme="minorHAnsi" w:cstheme="minorBidi"/>
           <w:noProof/>
@@ -1198,10 +1495,10 @@
           <w:lang w:eastAsia="ru-RU"/>
         </w:rPr>
       </w:pPr>
-      <w:hyperlink w:anchor="_Toc446555697" w:history="1">
-        <w:r>
-          <w:rPr>
-            <w:rStyle w:val="ae"/>
+      <w:hyperlink w:anchor="_Toc447024332" w:history="1">
+        <w:r>
+          <w:rPr>
+            <w:rStyle w:val="Hyperlink"/>
             <w:noProof/>
           </w:rPr>
           <w:t>ВВЕДЕНИЕ</w:t>
@@ -1225,7 +1522,7 @@
             <w:noProof/>
             <w:webHidden/>
           </w:rPr>
-          <w:instrText xml:space="preserve"> PAGEREF _Toc446555697 \h </w:instrText>
+          <w:instrText xml:space="preserve"> PAGEREF _Toc447024332 \h </w:instrText>
         </w:r>
         <w:r>
           <w:rPr>
@@ -1258,11 +1555,10 @@
     </w:p>
     <w:p>
       <w:pPr>
-        <w:pStyle w:val="11"/>
+        <w:pStyle w:val="TOC1"/>
         <w:tabs>
           <w:tab w:val="right" w:leader="dot" w:pos="9345"/>
         </w:tabs>
-        <w:jc w:val="left"/>
         <w:rPr>
           <w:rFonts w:asciiTheme="minorHAnsi" w:eastAsiaTheme="minorEastAsia" w:hAnsiTheme="minorHAnsi" w:cstheme="minorBidi"/>
           <w:noProof/>
@@ -1271,31 +1567,29 @@
           <w:lang w:eastAsia="ru-RU"/>
         </w:rPr>
       </w:pPr>
-      <w:hyperlink w:anchor="_Toc446555698" w:history="1">
-        <w:r>
-          <w:rPr>
-            <w:rStyle w:val="ae"/>
+      <w:hyperlink w:anchor="_Toc447024333" w:history="1">
+        <w:r>
+          <w:rPr>
+            <w:rStyle w:val="Hyperlink"/>
             <w:rFonts w:eastAsia="Arial Unicode MS"/>
             <w:noProof/>
           </w:rPr>
-          <w:t xml:space="preserve">ГЛАВА 1 АНАЛИЗ </w:t>
-        </w:r>
-        <w:r>
-          <w:rPr>
-            <w:rStyle w:val="ae"/>
+          <w:t>ГЛАВА 1 АНАЛИЗ ПРЕДМЕТНОЙ ОБЛАСТИ</w:t>
+        </w:r>
+        <w:r>
+          <w:rPr>
+            <w:rStyle w:val="Hyperlink"/>
+            <w:noProof/>
+          </w:rPr>
+          <w:t xml:space="preserve"> </w:t>
+        </w:r>
+        <w:r>
+          <w:rPr>
+            <w:rStyle w:val="Hyperlink"/>
             <w:rFonts w:eastAsia="Arial Unicode MS"/>
             <w:noProof/>
-            <w:highlight w:val="yellow"/>
-          </w:rPr>
-          <w:t>ПРЕДМЕТНОЙ</w:t>
-        </w:r>
-        <w:r>
-          <w:rPr>
-            <w:rStyle w:val="ae"/>
-            <w:rFonts w:eastAsia="Arial Unicode MS"/>
-            <w:noProof/>
-          </w:rPr>
-          <w:t xml:space="preserve"> ОБЛАСТИ</w:t>
+          </w:rPr>
+          <w:t>СИСТЕМЫ, СВЯЗАННОЙ С ПРЕДОСТАВЛЕНИЕМ ПОЛЬЗОВАТЕЛЯМ ВОЗМОЖНОСТИ ИГРЫ В «ГВИНТ»</w:t>
         </w:r>
         <w:r>
           <w:rPr>
@@ -1316,7 +1610,7 @@
             <w:noProof/>
             <w:webHidden/>
           </w:rPr>
-          <w:instrText xml:space="preserve"> PAGEREF _Toc446555698 \h </w:instrText>
+          <w:instrText xml:space="preserve"> PAGEREF _Toc447024333 \h </w:instrText>
         </w:r>
         <w:r>
           <w:rPr>
@@ -1349,7 +1643,7 @@
     </w:p>
     <w:p>
       <w:pPr>
-        <w:pStyle w:val="21"/>
+        <w:pStyle w:val="TOC2"/>
         <w:tabs>
           <w:tab w:val="right" w:leader="dot" w:pos="9345"/>
         </w:tabs>
@@ -1361,28 +1655,13 @@
           <w:lang w:eastAsia="ru-RU"/>
         </w:rPr>
       </w:pPr>
-      <w:hyperlink w:anchor="_Toc446555699" w:history="1">
-        <w:r>
-          <w:rPr>
-            <w:rStyle w:val="ae"/>
-            <w:noProof/>
-          </w:rPr>
-          <w:t xml:space="preserve">1.1 Сбор </w:t>
-        </w:r>
-        <w:r>
-          <w:rPr>
-            <w:rStyle w:val="ae"/>
-            <w:noProof/>
-            <w:highlight w:val="yellow"/>
-          </w:rPr>
-          <w:t>информации</w:t>
-        </w:r>
-        <w:r>
-          <w:rPr>
-            <w:rStyle w:val="ae"/>
-            <w:noProof/>
-          </w:rPr>
-          <w:t xml:space="preserve"> о предметной области</w:t>
+      <w:hyperlink w:anchor="_Toc447024334" w:history="1">
+        <w:r>
+          <w:rPr>
+            <w:rStyle w:val="Hyperlink"/>
+            <w:noProof/>
+          </w:rPr>
+          <w:t>1.1 Сбор информации о предметной области</w:t>
         </w:r>
         <w:r>
           <w:rPr>
@@ -1403,7 +1682,7 @@
             <w:noProof/>
             <w:webHidden/>
           </w:rPr>
-          <w:instrText xml:space="preserve"> PAGEREF _Toc446555699 \h </w:instrText>
+          <w:instrText xml:space="preserve"> PAGEREF _Toc447024334 \h </w:instrText>
         </w:r>
         <w:r>
           <w:rPr>
@@ -1436,7 +1715,7 @@
     </w:p>
     <w:p>
       <w:pPr>
-        <w:pStyle w:val="21"/>
+        <w:pStyle w:val="TOC2"/>
         <w:tabs>
           <w:tab w:val="right" w:leader="dot" w:pos="9345"/>
         </w:tabs>
@@ -1448,10 +1727,10 @@
           <w:lang w:eastAsia="ru-RU"/>
         </w:rPr>
       </w:pPr>
-      <w:hyperlink w:anchor="_Toc446555700" w:history="1">
-        <w:r>
-          <w:rPr>
-            <w:rStyle w:val="ae"/>
+      <w:hyperlink w:anchor="_Toc447024335" w:history="1">
+        <w:r>
+          <w:rPr>
+            <w:rStyle w:val="Hyperlink"/>
             <w:noProof/>
           </w:rPr>
           <w:t>1.2 Основные аспекты</w:t>
@@ -1475,7 +1754,7 @@
             <w:noProof/>
             <w:webHidden/>
           </w:rPr>
-          <w:instrText xml:space="preserve"> PAGEREF _Toc446555700 \h </w:instrText>
+          <w:instrText xml:space="preserve"> PAGEREF _Toc447024335 \h </w:instrText>
         </w:r>
         <w:r>
           <w:rPr>
@@ -1508,7 +1787,7 @@
     </w:p>
     <w:p>
       <w:pPr>
-        <w:pStyle w:val="31"/>
+        <w:pStyle w:val="TOC3"/>
         <w:tabs>
           <w:tab w:val="right" w:leader="dot" w:pos="9345"/>
         </w:tabs>
@@ -1520,10 +1799,10 @@
           <w:lang w:eastAsia="ru-RU"/>
         </w:rPr>
       </w:pPr>
-      <w:hyperlink w:anchor="_Toc446555701" w:history="1">
-        <w:r>
-          <w:rPr>
-            <w:rStyle w:val="ae"/>
+      <w:hyperlink w:anchor="_Toc447024336" w:history="1">
+        <w:r>
+          <w:rPr>
+            <w:rStyle w:val="Hyperlink"/>
             <w:rFonts w:ascii="Times New Roman" w:hAnsi="Times New Roman" w:cs="Times New Roman"/>
             <w:noProof/>
           </w:rPr>
@@ -1548,7 +1827,7 @@
             <w:noProof/>
             <w:webHidden/>
           </w:rPr>
-          <w:instrText xml:space="preserve"> PAGEREF _Toc446555701 \h </w:instrText>
+          <w:instrText xml:space="preserve"> PAGEREF _Toc447024336 \h </w:instrText>
         </w:r>
         <w:r>
           <w:rPr>
@@ -1581,7 +1860,7 @@
     </w:p>
     <w:p>
       <w:pPr>
-        <w:pStyle w:val="31"/>
+        <w:pStyle w:val="TOC3"/>
         <w:tabs>
           <w:tab w:val="right" w:leader="dot" w:pos="9345"/>
         </w:tabs>
@@ -1593,10 +1872,10 @@
           <w:lang w:eastAsia="ru-RU"/>
         </w:rPr>
       </w:pPr>
-      <w:hyperlink w:anchor="_Toc446555702" w:history="1">
-        <w:r>
-          <w:rPr>
-            <w:rStyle w:val="ae"/>
+      <w:hyperlink w:anchor="_Toc447024337" w:history="1">
+        <w:r>
+          <w:rPr>
+            <w:rStyle w:val="Hyperlink"/>
             <w:rFonts w:ascii="Times New Roman" w:hAnsi="Times New Roman" w:cs="Times New Roman"/>
             <w:noProof/>
           </w:rPr>
@@ -1621,7 +1900,7 @@
             <w:noProof/>
             <w:webHidden/>
           </w:rPr>
-          <w:instrText xml:space="preserve"> PAGEREF _Toc446555702 \h </w:instrText>
+          <w:instrText xml:space="preserve"> PAGEREF _Toc447024337 \h </w:instrText>
         </w:r>
         <w:r>
           <w:rPr>
@@ -1654,7 +1933,7 @@
     </w:p>
     <w:p>
       <w:pPr>
-        <w:pStyle w:val="21"/>
+        <w:pStyle w:val="TOC2"/>
         <w:tabs>
           <w:tab w:val="right" w:leader="dot" w:pos="9345"/>
         </w:tabs>
@@ -1666,10 +1945,10 @@
           <w:lang w:eastAsia="ru-RU"/>
         </w:rPr>
       </w:pPr>
-      <w:hyperlink w:anchor="_Toc446555703" w:history="1">
-        <w:r>
-          <w:rPr>
-            <w:rStyle w:val="ae"/>
+      <w:hyperlink w:anchor="_Toc447024338" w:history="1">
+        <w:r>
+          <w:rPr>
+            <w:rStyle w:val="Hyperlink"/>
             <w:rFonts w:eastAsia="Calibri"/>
             <w:noProof/>
           </w:rPr>
@@ -1694,7 +1973,7 @@
             <w:noProof/>
             <w:webHidden/>
           </w:rPr>
-          <w:instrText xml:space="preserve"> PAGEREF _Toc446555703 \h </w:instrText>
+          <w:instrText xml:space="preserve"> PAGEREF _Toc447024338 \h </w:instrText>
         </w:r>
         <w:r>
           <w:rPr>
@@ -1727,7 +2006,7 @@
     </w:p>
     <w:p>
       <w:pPr>
-        <w:pStyle w:val="21"/>
+        <w:pStyle w:val="TOC1"/>
         <w:tabs>
           <w:tab w:val="right" w:leader="dot" w:pos="9345"/>
         </w:tabs>
@@ -1739,14 +2018,30 @@
           <w:lang w:eastAsia="ru-RU"/>
         </w:rPr>
       </w:pPr>
-      <w:hyperlink w:anchor="_Toc446555704" w:history="1">
-        <w:r>
-          <w:rPr>
-            <w:rStyle w:val="ae"/>
-            <w:rFonts w:eastAsia="Calibri"/>
-            <w:noProof/>
-          </w:rPr>
-          <w:t>1.4 Обзор существующих решений</w:t>
+      <w:hyperlink w:anchor="_Toc447024339" w:history="1">
+        <w:r>
+          <w:rPr>
+            <w:rStyle w:val="Hyperlink"/>
+            <w:noProof/>
+            <w:shd w:val="clear" w:color="auto" w:fill="FFFFFF"/>
+          </w:rPr>
+          <w:t>ГЛАВА 2</w:t>
+        </w:r>
+        <w:r>
+          <w:rPr>
+            <w:rStyle w:val="Hyperlink"/>
+            <w:rFonts w:eastAsia="Arial Unicode MS"/>
+            <w:noProof/>
+          </w:rPr>
+          <w:t xml:space="preserve"> </w:t>
+        </w:r>
+        <w:r>
+          <w:rPr>
+            <w:rStyle w:val="Hyperlink"/>
+            <w:noProof/>
+            <w:shd w:val="clear" w:color="auto" w:fill="FFFFFF"/>
+          </w:rPr>
+          <w:t>ПРОЕКТИРОВАНИЕ СИСТЕМЫ, СВЯЗАННОЙ С ПРЕДОСТАВЛЕНИЕМ ПОЛЬЗОВАТЕЛЯМ ВОЗМОЖНОСТИ ИГРЫ В «ГВИНТ»</w:t>
         </w:r>
         <w:r>
           <w:rPr>
@@ -1767,7 +2062,7 @@
             <w:noProof/>
             <w:webHidden/>
           </w:rPr>
-          <w:instrText xml:space="preserve"> PAGEREF _Toc446555704 \h </w:instrText>
+          <w:instrText xml:space="preserve"> PAGEREF _Toc447024339 \h </w:instrText>
         </w:r>
         <w:r>
           <w:rPr>
@@ -1787,7 +2082,7 @@
             <w:noProof/>
             <w:webHidden/>
           </w:rPr>
-          <w:t>10</w:t>
+          <w:t>11</w:t>
         </w:r>
         <w:r>
           <w:rPr>
@@ -1800,11 +2095,10 @@
     </w:p>
     <w:p>
       <w:pPr>
-        <w:pStyle w:val="11"/>
+        <w:pStyle w:val="TOC2"/>
         <w:tabs>
           <w:tab w:val="right" w:leader="dot" w:pos="9345"/>
         </w:tabs>
-        <w:jc w:val="left"/>
         <w:rPr>
           <w:rFonts w:asciiTheme="minorHAnsi" w:eastAsiaTheme="minorEastAsia" w:hAnsiTheme="minorHAnsi" w:cstheme="minorBidi"/>
           <w:noProof/>
@@ -1813,30 +2107,13 @@
           <w:lang w:eastAsia="ru-RU"/>
         </w:rPr>
       </w:pPr>
-      <w:hyperlink w:anchor="_Toc446555705" w:history="1">
-        <w:r>
-          <w:rPr>
-            <w:rStyle w:val="ae"/>
-            <w:noProof/>
-            <w:shd w:val="clear" w:color="auto" w:fill="FFFFFF"/>
-          </w:rPr>
-          <w:t>ГЛАВА 2</w:t>
-        </w:r>
-        <w:r>
-          <w:rPr>
-            <w:rStyle w:val="ae"/>
-            <w:rFonts w:eastAsia="Arial Unicode MS"/>
-            <w:noProof/>
-          </w:rPr>
-          <w:t xml:space="preserve"> </w:t>
-        </w:r>
-        <w:r>
-          <w:rPr>
-            <w:rStyle w:val="ae"/>
-            <w:noProof/>
-            <w:shd w:val="clear" w:color="auto" w:fill="FFFFFF"/>
-          </w:rPr>
-          <w:t>ПРОЕКТИРОВАНИЕ СИСТЕМЫ, СВЯЗАННОЙ С ПРЕДОСТАВЛЕНИЕМ ПОЛЬЗОВАТЕЛЯМ ВОЗМОЖНОСТИ ИГРЫ В «ГВИНТ»</w:t>
+      <w:hyperlink w:anchor="_Toc447024340" w:history="1">
+        <w:r>
+          <w:rPr>
+            <w:rStyle w:val="Hyperlink"/>
+            <w:noProof/>
+          </w:rPr>
+          <w:t>2.1 Проектирование базы данных</w:t>
         </w:r>
         <w:r>
           <w:rPr>
@@ -1857,7 +2134,7 @@
             <w:noProof/>
             <w:webHidden/>
           </w:rPr>
-          <w:instrText xml:space="preserve"> PAGEREF _Toc446555705 \h </w:instrText>
+          <w:instrText xml:space="preserve"> PAGEREF _Toc447024340 \h </w:instrText>
         </w:r>
         <w:r>
           <w:rPr>
@@ -1890,7 +2167,7 @@
     </w:p>
     <w:p>
       <w:pPr>
-        <w:pStyle w:val="21"/>
+        <w:pStyle w:val="TOC2"/>
         <w:tabs>
           <w:tab w:val="right" w:leader="dot" w:pos="9345"/>
         </w:tabs>
@@ -1902,13 +2179,13 @@
           <w:lang w:eastAsia="ru-RU"/>
         </w:rPr>
       </w:pPr>
-      <w:hyperlink w:anchor="_Toc446555706" w:history="1">
-        <w:r>
-          <w:rPr>
-            <w:rStyle w:val="ae"/>
-            <w:noProof/>
-          </w:rPr>
-          <w:t>2.1 Проектирование базы данных</w:t>
+      <w:hyperlink w:anchor="_Toc447024341" w:history="1">
+        <w:r>
+          <w:rPr>
+            <w:rStyle w:val="Hyperlink"/>
+            <w:noProof/>
+          </w:rPr>
+          <w:t>2.2 Общая архитектура реализации веб-приложения</w:t>
         </w:r>
         <w:r>
           <w:rPr>
@@ -1929,7 +2206,7 @@
             <w:noProof/>
             <w:webHidden/>
           </w:rPr>
-          <w:instrText xml:space="preserve"> PAGEREF _Toc446555706 \h </w:instrText>
+          <w:instrText xml:space="preserve"> PAGEREF _Toc447024341 \h </w:instrText>
         </w:r>
         <w:r>
           <w:rPr>
@@ -1949,7 +2226,7 @@
             <w:noProof/>
             <w:webHidden/>
           </w:rPr>
-          <w:t>11</w:t>
+          <w:t>12</w:t>
         </w:r>
         <w:r>
           <w:rPr>
@@ -1962,7 +2239,7 @@
     </w:p>
     <w:p>
       <w:pPr>
-        <w:pStyle w:val="21"/>
+        <w:pStyle w:val="TOC2"/>
         <w:tabs>
           <w:tab w:val="right" w:leader="dot" w:pos="9345"/>
         </w:tabs>
@@ -1974,13 +2251,13 @@
           <w:lang w:eastAsia="ru-RU"/>
         </w:rPr>
       </w:pPr>
-      <w:hyperlink w:anchor="_Toc446555707" w:history="1">
-        <w:r>
-          <w:rPr>
-            <w:rStyle w:val="ae"/>
-            <w:noProof/>
-          </w:rPr>
-          <w:t>2.2 Общая архитектура реализации веб-приложения</w:t>
+      <w:hyperlink w:anchor="_Toc447024342" w:history="1">
+        <w:r>
+          <w:rPr>
+            <w:rStyle w:val="Hyperlink"/>
+            <w:noProof/>
+          </w:rPr>
+          <w:t>2.3 Взаимодействие между клиентом и сервером</w:t>
         </w:r>
         <w:r>
           <w:rPr>
@@ -2001,7 +2278,7 @@
             <w:noProof/>
             <w:webHidden/>
           </w:rPr>
-          <w:instrText xml:space="preserve"> PAGEREF _Toc446555707 \h </w:instrText>
+          <w:instrText xml:space="preserve"> PAGEREF _Toc447024342 \h </w:instrText>
         </w:r>
         <w:r>
           <w:rPr>
@@ -2021,7 +2298,7 @@
             <w:noProof/>
             <w:webHidden/>
           </w:rPr>
-          <w:t>12</w:t>
+          <w:t>13</w:t>
         </w:r>
         <w:r>
           <w:rPr>
@@ -2034,7 +2311,7 @@
     </w:p>
     <w:p>
       <w:pPr>
-        <w:pStyle w:val="21"/>
+        <w:pStyle w:val="TOC2"/>
         <w:tabs>
           <w:tab w:val="right" w:leader="dot" w:pos="9345"/>
         </w:tabs>
@@ -2046,13 +2323,13 @@
           <w:lang w:eastAsia="ru-RU"/>
         </w:rPr>
       </w:pPr>
-      <w:hyperlink w:anchor="_Toc446555708" w:history="1">
-        <w:r>
-          <w:rPr>
-            <w:rStyle w:val="ae"/>
-            <w:noProof/>
-          </w:rPr>
-          <w:t>2.3 Взаимодействие между клиентом и сервером</w:t>
+      <w:hyperlink w:anchor="_Toc447024343" w:history="1">
+        <w:r>
+          <w:rPr>
+            <w:rStyle w:val="Hyperlink"/>
+            <w:noProof/>
+          </w:rPr>
+          <w:t>2.4 Разработка модели функций для веб-приложения</w:t>
         </w:r>
         <w:r>
           <w:rPr>
@@ -2073,7 +2350,7 @@
             <w:noProof/>
             <w:webHidden/>
           </w:rPr>
-          <w:instrText xml:space="preserve"> PAGEREF _Toc446555708 \h </w:instrText>
+          <w:instrText xml:space="preserve"> PAGEREF _Toc447024343 \h </w:instrText>
         </w:r>
         <w:r>
           <w:rPr>
@@ -2093,7 +2370,7 @@
             <w:noProof/>
             <w:webHidden/>
           </w:rPr>
-          <w:t>13</w:t>
+          <w:t>14</w:t>
         </w:r>
         <w:r>
           <w:rPr>
@@ -2106,7 +2383,7 @@
     </w:p>
     <w:p>
       <w:pPr>
-        <w:pStyle w:val="21"/>
+        <w:pStyle w:val="TOC2"/>
         <w:tabs>
           <w:tab w:val="right" w:leader="dot" w:pos="9345"/>
         </w:tabs>
@@ -2118,13 +2395,13 @@
           <w:lang w:eastAsia="ru-RU"/>
         </w:rPr>
       </w:pPr>
-      <w:hyperlink w:anchor="_Toc446555709" w:history="1">
-        <w:r>
-          <w:rPr>
-            <w:rStyle w:val="ae"/>
-            <w:noProof/>
-          </w:rPr>
-          <w:t>2.4 Разработка модели функций для веб-приложения</w:t>
+      <w:hyperlink w:anchor="_Toc447024344" w:history="1">
+        <w:r>
+          <w:rPr>
+            <w:rStyle w:val="Hyperlink"/>
+            <w:noProof/>
+          </w:rPr>
+          <w:t>2.5 Проектирование пользовательского интерфейса</w:t>
         </w:r>
         <w:r>
           <w:rPr>
@@ -2145,79 +2422,7 @@
             <w:noProof/>
             <w:webHidden/>
           </w:rPr>
-          <w:instrText xml:space="preserve"> PAGEREF _Toc446555709 \h </w:instrText>
-        </w:r>
-        <w:r>
-          <w:rPr>
-            <w:noProof/>
-            <w:webHidden/>
-          </w:rPr>
-        </w:r>
-        <w:r>
-          <w:rPr>
-            <w:noProof/>
-            <w:webHidden/>
-          </w:rPr>
-          <w:fldChar w:fldCharType="separate"/>
-        </w:r>
-        <w:r>
-          <w:rPr>
-            <w:noProof/>
-            <w:webHidden/>
-          </w:rPr>
-          <w:t>14</w:t>
-        </w:r>
-        <w:r>
-          <w:rPr>
-            <w:noProof/>
-            <w:webHidden/>
-          </w:rPr>
-          <w:fldChar w:fldCharType="end"/>
-        </w:r>
-      </w:hyperlink>
-    </w:p>
-    <w:p>
-      <w:pPr>
-        <w:pStyle w:val="21"/>
-        <w:tabs>
-          <w:tab w:val="right" w:leader="dot" w:pos="9345"/>
-        </w:tabs>
-        <w:rPr>
-          <w:rFonts w:asciiTheme="minorHAnsi" w:eastAsiaTheme="minorEastAsia" w:hAnsiTheme="minorHAnsi" w:cstheme="minorBidi"/>
-          <w:noProof/>
-          <w:color w:val="auto"/>
-          <w:sz w:val="22"/>
-          <w:lang w:eastAsia="ru-RU"/>
-        </w:rPr>
-      </w:pPr>
-      <w:hyperlink w:anchor="_Toc446555710" w:history="1">
-        <w:r>
-          <w:rPr>
-            <w:rStyle w:val="ae"/>
-            <w:noProof/>
-          </w:rPr>
-          <w:t>2.5 Проектирование пользовательского интерфейса</w:t>
-        </w:r>
-        <w:r>
-          <w:rPr>
-            <w:noProof/>
-            <w:webHidden/>
-          </w:rPr>
-          <w:tab/>
-        </w:r>
-        <w:r>
-          <w:rPr>
-            <w:noProof/>
-            <w:webHidden/>
-          </w:rPr>
-          <w:fldChar w:fldCharType="begin"/>
-        </w:r>
-        <w:r>
-          <w:rPr>
-            <w:noProof/>
-            <w:webHidden/>
-          </w:rPr>
-          <w:instrText xml:space="preserve"> PAGEREF _Toc446555710 \h </w:instrText>
+          <w:instrText xml:space="preserve"> PAGEREF _Toc447024344 \h </w:instrText>
         </w:r>
         <w:r>
           <w:rPr>
@@ -2279,22 +2484,22 @@
     </w:p>
     <w:p>
       <w:pPr>
-        <w:pStyle w:val="13"/>
-      </w:pPr>
-      <w:bookmarkStart w:id="0" w:name="_Toc388878752"/>
-      <w:bookmarkStart w:id="1" w:name="_Toc389307059"/>
-      <w:bookmarkStart w:id="2" w:name="_Toc446555696"/>
+        <w:pStyle w:val="1"/>
+      </w:pPr>
+      <w:bookmarkStart w:id="1" w:name="_Toc388878752"/>
+      <w:bookmarkStart w:id="2" w:name="_Toc389307059"/>
+      <w:bookmarkStart w:id="3" w:name="_Toc447024331"/>
       <w:r>
         <w:lastRenderedPageBreak/>
         <w:t>ПЕРЕЧЕНЬ УСЛОВНЫХ ОБОЗНАЧЕНИЙ</w:t>
       </w:r>
-      <w:bookmarkEnd w:id="0"/>
       <w:bookmarkEnd w:id="1"/>
       <w:bookmarkEnd w:id="2"/>
-    </w:p>
-    <w:p>
-      <w:pPr>
-        <w:pStyle w:val="a3"/>
+      <w:bookmarkEnd w:id="3"/>
+    </w:p>
+    <w:p>
+      <w:pPr>
+        <w:pStyle w:val="BodyText"/>
         <w:jc w:val="left"/>
         <w:rPr>
           <w:szCs w:val="28"/>
@@ -2332,16 +2537,16 @@
     </w:p>
     <w:p>
       <w:pPr>
-        <w:pStyle w:val="13"/>
-      </w:pPr>
-      <w:bookmarkStart w:id="3" w:name="_Toc389307060"/>
-      <w:bookmarkStart w:id="4" w:name="_Toc446555697"/>
+        <w:pStyle w:val="1"/>
+      </w:pPr>
+      <w:bookmarkStart w:id="4" w:name="_Toc389307060"/>
+      <w:bookmarkStart w:id="5" w:name="_Toc447024332"/>
       <w:r>
         <w:lastRenderedPageBreak/>
         <w:t>ВВЕДЕНИЕ</w:t>
       </w:r>
-      <w:bookmarkEnd w:id="3"/>
       <w:bookmarkEnd w:id="4"/>
+      <w:bookmarkEnd w:id="5"/>
     </w:p>
     <w:p>
       <w:pPr>
@@ -2364,12 +2569,14 @@
         </w:rPr>
         <w:t>аботать приложение для игры в «</w:t>
       </w:r>
+      <w:proofErr w:type="spellStart"/>
       <w:r>
         <w:rPr>
           <w:rFonts w:ascii="Times New Roman" w:hAnsi="Times New Roman" w:cs="Times New Roman"/>
         </w:rPr>
         <w:t>Гвинт</w:t>
       </w:r>
+      <w:proofErr w:type="spellEnd"/>
       <w:r>
         <w:rPr>
           <w:rFonts w:ascii="Times New Roman" w:hAnsi="Times New Roman" w:cs="Times New Roman"/>
@@ -2666,7 +2873,21 @@
         <w:rPr>
           <w:rFonts w:ascii="Times New Roman" w:hAnsi="Times New Roman" w:cs="Times New Roman"/>
         </w:rPr>
-        <w:t>разработать мокап клиентской части</w:t>
+        <w:t xml:space="preserve">разработать </w:t>
+      </w:r>
+      <w:proofErr w:type="spellStart"/>
+      <w:r>
+        <w:rPr>
+          <w:rFonts w:ascii="Times New Roman" w:hAnsi="Times New Roman" w:cs="Times New Roman"/>
+        </w:rPr>
+        <w:t>мокап</w:t>
+      </w:r>
+      <w:proofErr w:type="spellEnd"/>
+      <w:r>
+        <w:rPr>
+          <w:rFonts w:ascii="Times New Roman" w:hAnsi="Times New Roman" w:cs="Times New Roman"/>
+        </w:rPr>
+        <w:t xml:space="preserve"> клиентской части</w:t>
       </w:r>
       <w:r>
         <w:rPr>
@@ -2751,21 +2972,21 @@
     </w:p>
     <w:p>
       <w:pPr>
-        <w:pStyle w:val="13"/>
-      </w:pPr>
-      <w:bookmarkStart w:id="5" w:name="__RefHeading__510_833563203"/>
-      <w:bookmarkStart w:id="6" w:name="__RefHeading__69_994472101"/>
-      <w:bookmarkStart w:id="7" w:name="__RefHeading__117_1779172712"/>
-      <w:bookmarkStart w:id="8" w:name="__RefHeading__48_682652342"/>
-      <w:bookmarkStart w:id="9" w:name="__RefHeading__97_670881597"/>
-      <w:bookmarkStart w:id="10" w:name="_Toc389307061"/>
-      <w:bookmarkStart w:id="11" w:name="_Toc446555698"/>
-      <w:bookmarkStart w:id="12" w:name="_Toc389307062"/>
-      <w:bookmarkEnd w:id="5"/>
-      <w:bookmarkEnd w:id="6"/>
+        <w:pStyle w:val="1"/>
+      </w:pPr>
+      <w:bookmarkStart w:id="6" w:name="_Toc389307062"/>
+      <w:bookmarkStart w:id="7" w:name="__RefHeading__510_833563203"/>
+      <w:bookmarkStart w:id="8" w:name="__RefHeading__69_994472101"/>
+      <w:bookmarkStart w:id="9" w:name="__RefHeading__117_1779172712"/>
+      <w:bookmarkStart w:id="10" w:name="__RefHeading__48_682652342"/>
+      <w:bookmarkStart w:id="11" w:name="__RefHeading__97_670881597"/>
+      <w:bookmarkStart w:id="12" w:name="_Toc389307061"/>
+      <w:bookmarkStart w:id="13" w:name="_Toc447024333"/>
       <w:bookmarkEnd w:id="7"/>
       <w:bookmarkEnd w:id="8"/>
       <w:bookmarkEnd w:id="9"/>
+      <w:bookmarkEnd w:id="10"/>
+      <w:bookmarkEnd w:id="11"/>
       <w:r>
         <w:rPr>
           <w:rFonts w:eastAsia="Arial Unicode MS"/>
@@ -2779,7 +3000,7 @@
         </w:rPr>
         <w:br/>
       </w:r>
-      <w:bookmarkEnd w:id="10"/>
+      <w:bookmarkEnd w:id="12"/>
       <w:r>
         <w:rPr>
           <w:rFonts w:eastAsia="Arial Unicode MS"/>
@@ -2792,13 +3013,22 @@
         </w:rPr>
         <w:t>ЛИЗ ПРЕДМЕТНОЙ ОБЛАСТИ</w:t>
       </w:r>
-      <w:bookmarkEnd w:id="11"/>
-    </w:p>
-    <w:p>
-      <w:pPr>
-        <w:pStyle w:val="22"/>
-      </w:pPr>
-      <w:bookmarkStart w:id="13" w:name="_Toc446555699"/>
+      <w:r>
+        <w:t xml:space="preserve"> </w:t>
+      </w:r>
+      <w:r>
+        <w:rPr>
+          <w:rFonts w:eastAsia="Arial Unicode MS"/>
+        </w:rPr>
+        <w:t>СИСТЕМЫ, СВЯЗАННОЙ С ПРЕДОСТАВЛЕНИЕМ ПОЛЬЗОВАТЕЛЯМ ВОЗМОЖНОСТИ ИГРЫ В «ГВИНТ»</w:t>
+      </w:r>
+      <w:bookmarkEnd w:id="13"/>
+    </w:p>
+    <w:p>
+      <w:pPr>
+        <w:pStyle w:val="2"/>
+      </w:pPr>
+      <w:bookmarkStart w:id="14" w:name="_Toc447024334"/>
       <w:r>
         <w:t xml:space="preserve">1.1 </w:t>
       </w:r>
@@ -2811,8 +3041,8 @@
       <w:r>
         <w:t xml:space="preserve"> предметной области</w:t>
       </w:r>
-      <w:bookmarkEnd w:id="12"/>
-      <w:bookmarkEnd w:id="13"/>
+      <w:bookmarkEnd w:id="6"/>
+      <w:bookmarkEnd w:id="14"/>
     </w:p>
     <w:p>
       <w:pPr>
@@ -2897,7 +3127,7 @@
     </w:p>
     <w:p>
       <w:pPr>
-        <w:pStyle w:val="ad"/>
+        <w:pStyle w:val="ListParagraph"/>
         <w:numPr>
           <w:ilvl w:val="0"/>
           <w:numId w:val="8"/>
@@ -2949,7 +3179,7 @@
     </w:p>
     <w:p>
       <w:pPr>
-        <w:pStyle w:val="ad"/>
+        <w:pStyle w:val="ListParagraph"/>
         <w:numPr>
           <w:ilvl w:val="0"/>
           <w:numId w:val="8"/>
@@ -2993,7 +3223,7 @@
     </w:p>
     <w:p>
       <w:pPr>
-        <w:pStyle w:val="ad"/>
+        <w:pStyle w:val="ListParagraph"/>
         <w:numPr>
           <w:ilvl w:val="0"/>
           <w:numId w:val="8"/>
@@ -3013,7 +3243,7 @@
     </w:p>
     <w:p>
       <w:pPr>
-        <w:pStyle w:val="ad"/>
+        <w:pStyle w:val="ListParagraph"/>
         <w:numPr>
           <w:ilvl w:val="0"/>
           <w:numId w:val="8"/>
@@ -3022,13 +3252,23 @@
           <w:lang w:eastAsia="ru-RU"/>
         </w:rPr>
       </w:pPr>
+      <w:proofErr w:type="spellStart"/>
       <w:r>
         <w:rPr>
           <w:color w:val="000000"/>
           <w:sz w:val="27"/>
           <w:szCs w:val="27"/>
         </w:rPr>
-        <w:t xml:space="preserve">централизованность </w:t>
+        <w:t>централизованность</w:t>
+      </w:r>
+      <w:proofErr w:type="spellEnd"/>
+      <w:r>
+        <w:rPr>
+          <w:color w:val="000000"/>
+          <w:sz w:val="27"/>
+          <w:szCs w:val="27"/>
+        </w:rPr>
+        <w:t xml:space="preserve"> </w:t>
       </w:r>
       <w:r>
         <w:rPr>
@@ -3155,10 +3395,10 @@
     </w:p>
     <w:p>
       <w:pPr>
-        <w:pStyle w:val="22"/>
-      </w:pPr>
-      <w:bookmarkStart w:id="14" w:name="_Toc389307063"/>
-      <w:bookmarkStart w:id="15" w:name="_Toc446555700"/>
+        <w:pStyle w:val="2"/>
+      </w:pPr>
+      <w:bookmarkStart w:id="15" w:name="_Toc389307063"/>
+      <w:bookmarkStart w:id="16" w:name="_Toc447024335"/>
       <w:r>
         <w:lastRenderedPageBreak/>
         <w:t xml:space="preserve">1.2 </w:t>
@@ -3169,11 +3409,11 @@
       <w:r>
         <w:t xml:space="preserve"> </w:t>
       </w:r>
-      <w:bookmarkEnd w:id="14"/>
+      <w:bookmarkEnd w:id="15"/>
       <w:r>
         <w:t>аспекты</w:t>
       </w:r>
-      <w:bookmarkEnd w:id="15"/>
+      <w:bookmarkEnd w:id="16"/>
     </w:p>
     <w:p>
       <w:pPr>
@@ -3186,7 +3426,21 @@
         <w:rPr>
           <w:lang w:eastAsia="ru-RU"/>
         </w:rPr>
-        <w:t xml:space="preserve">Для реализации была выбрана настольная игра «Гвинт». </w:t>
+        <w:t>Для реализации была выбрана настольная игра «</w:t>
+      </w:r>
+      <w:proofErr w:type="spellStart"/>
+      <w:r>
+        <w:rPr>
+          <w:lang w:eastAsia="ru-RU"/>
+        </w:rPr>
+        <w:t>Гвинт</w:t>
+      </w:r>
+      <w:proofErr w:type="spellEnd"/>
+      <w:r>
+        <w:rPr>
+          <w:lang w:eastAsia="ru-RU"/>
+        </w:rPr>
+        <w:t xml:space="preserve">». </w:t>
       </w:r>
       <w:r>
         <w:rPr>
@@ -3215,7 +3469,7 @@
     </w:p>
     <w:p>
       <w:pPr>
-        <w:pStyle w:val="3"/>
+        <w:pStyle w:val="Heading3"/>
         <w:spacing w:before="720" w:after="720" w:line="360" w:lineRule="auto"/>
         <w:ind w:firstLine="0"/>
         <w:jc w:val="left"/>
@@ -3224,7 +3478,7 @@
           <w:color w:val="000000" w:themeColor="text1"/>
         </w:rPr>
       </w:pPr>
-      <w:bookmarkStart w:id="16" w:name="_Toc446555701"/>
+      <w:bookmarkStart w:id="17" w:name="_Toc447024336"/>
       <w:r>
         <w:rPr>
           <w:rFonts w:ascii="Times New Roman" w:hAnsi="Times New Roman" w:cs="Times New Roman"/>
@@ -3239,7 +3493,7 @@
         </w:rPr>
         <w:t>Описание карт</w:t>
       </w:r>
-      <w:bookmarkEnd w:id="16"/>
+      <w:bookmarkEnd w:id="17"/>
     </w:p>
     <w:p>
       <w:pPr>
@@ -3258,9 +3512,11 @@
       <w:r>
         <w:t xml:space="preserve"> </w:t>
       </w:r>
+      <w:proofErr w:type="gramStart"/>
       <w:r>
         <w:t>Карты данного типа могут иметь статус героических, это делает их неуязвимыми к любым эффектам.</w:t>
       </w:r>
+      <w:proofErr w:type="gramEnd"/>
     </w:p>
     <w:p>
       <w:pPr>
@@ -3268,7 +3524,15 @@
         <w:ind w:firstLine="708"/>
       </w:pPr>
       <w:r>
-        <w:t>Каждая карта военачальника имеет свой уникальный эффект, который имеет гораздо большую силу, чем эффекты других карт.</w:t>
+        <w:t xml:space="preserve">Каждая карта военачальника </w:t>
+      </w:r>
+      <w:proofErr w:type="gramStart"/>
+      <w:r>
+        <w:t>имеет свой уникальный эффект</w:t>
+      </w:r>
+      <w:proofErr w:type="gramEnd"/>
+      <w:r>
+        <w:t>, который имеет гораздо большую силу, чем эффекты других карт.</w:t>
       </w:r>
     </w:p>
     <w:p>
@@ -3282,7 +3546,7 @@
     </w:p>
     <w:p>
       <w:pPr>
-        <w:pStyle w:val="ad"/>
+        <w:pStyle w:val="ListParagraph"/>
         <w:numPr>
           <w:ilvl w:val="0"/>
           <w:numId w:val="10"/>
@@ -3299,7 +3563,7 @@
     </w:p>
     <w:p>
       <w:pPr>
-        <w:pStyle w:val="ad"/>
+        <w:pStyle w:val="ListParagraph"/>
         <w:numPr>
           <w:ilvl w:val="0"/>
           <w:numId w:val="10"/>
@@ -3316,7 +3580,7 @@
     </w:p>
     <w:p>
       <w:pPr>
-        <w:pStyle w:val="ad"/>
+        <w:pStyle w:val="ListParagraph"/>
         <w:numPr>
           <w:ilvl w:val="0"/>
           <w:numId w:val="10"/>
@@ -3333,7 +3597,7 @@
     </w:p>
     <w:p>
       <w:pPr>
-        <w:pStyle w:val="ad"/>
+        <w:pStyle w:val="ListParagraph"/>
         <w:numPr>
           <w:ilvl w:val="0"/>
           <w:numId w:val="10"/>
@@ -3350,7 +3614,7 @@
     </w:p>
     <w:p>
       <w:pPr>
-        <w:pStyle w:val="ad"/>
+        <w:pStyle w:val="ListParagraph"/>
         <w:numPr>
           <w:ilvl w:val="0"/>
           <w:numId w:val="10"/>
@@ -3367,7 +3631,7 @@
     </w:p>
     <w:p>
       <w:pPr>
-        <w:pStyle w:val="ad"/>
+        <w:pStyle w:val="ListParagraph"/>
         <w:numPr>
           <w:ilvl w:val="0"/>
           <w:numId w:val="10"/>
@@ -3384,7 +3648,7 @@
     </w:p>
     <w:p>
       <w:pPr>
-        <w:pStyle w:val="ad"/>
+        <w:pStyle w:val="ListParagraph"/>
         <w:numPr>
           <w:ilvl w:val="0"/>
           <w:numId w:val="10"/>
@@ -3401,7 +3665,7 @@
     </w:p>
     <w:p>
       <w:pPr>
-        <w:pStyle w:val="3"/>
+        <w:pStyle w:val="Heading3"/>
         <w:spacing w:before="720" w:after="720"/>
         <w:ind w:firstLine="0"/>
         <w:jc w:val="left"/>
@@ -3410,7 +3674,7 @@
           <w:color w:val="000000" w:themeColor="text1"/>
         </w:rPr>
       </w:pPr>
-      <w:bookmarkStart w:id="17" w:name="_Toc446555702"/>
+      <w:bookmarkStart w:id="18" w:name="_Toc447024337"/>
       <w:r>
         <w:rPr>
           <w:rFonts w:ascii="Times New Roman" w:hAnsi="Times New Roman" w:cs="Times New Roman"/>
@@ -3426,7 +3690,7 @@
         </w:rPr>
         <w:t>Правила игры</w:t>
       </w:r>
-      <w:bookmarkEnd w:id="17"/>
+      <w:bookmarkEnd w:id="18"/>
     </w:p>
     <w:p>
       <w:pPr>
@@ -3548,12 +3812,12 @@
     </w:p>
     <w:p>
       <w:pPr>
-        <w:pStyle w:val="22"/>
+        <w:pStyle w:val="2"/>
         <w:rPr>
           <w:rFonts w:eastAsia="Calibri"/>
         </w:rPr>
       </w:pPr>
-      <w:bookmarkStart w:id="18" w:name="_Toc446555703"/>
+      <w:bookmarkStart w:id="19" w:name="_Toc447024338"/>
       <w:r>
         <w:rPr>
           <w:rFonts w:eastAsia="Calibri"/>
@@ -3567,7 +3831,7 @@
         </w:rPr>
         <w:t>Обзор существующих решений</w:t>
       </w:r>
-      <w:bookmarkEnd w:id="18"/>
+      <w:bookmarkEnd w:id="19"/>
     </w:p>
     <w:p>
       <w:pPr>
@@ -3592,13 +3856,41 @@
         <w:rPr>
           <w:lang w:eastAsia="ru-RU"/>
         </w:rPr>
-        <w:t xml:space="preserve"> существует решений, которые реализуют игру «Гвинт»</w:t>
-      </w:r>
-      <w:r>
-        <w:rPr>
-          <w:lang w:eastAsia="ru-RU"/>
-        </w:rPr>
-        <w:t>, за исключением игры «Ведьмак 3», вместе с которой «Гвинт»</w:t>
+        <w:t xml:space="preserve"> существует решений, которые реализуют игру «</w:t>
+      </w:r>
+      <w:proofErr w:type="spellStart"/>
+      <w:r>
+        <w:rPr>
+          <w:lang w:eastAsia="ru-RU"/>
+        </w:rPr>
+        <w:t>Гвинт</w:t>
+      </w:r>
+      <w:proofErr w:type="spellEnd"/>
+      <w:r>
+        <w:rPr>
+          <w:lang w:eastAsia="ru-RU"/>
+        </w:rPr>
+        <w:t>»</w:t>
+      </w:r>
+      <w:r>
+        <w:rPr>
+          <w:lang w:eastAsia="ru-RU"/>
+        </w:rPr>
+        <w:t>, за исключением игры «Ведьмак 3», вместе с которой «</w:t>
+      </w:r>
+      <w:proofErr w:type="spellStart"/>
+      <w:r>
+        <w:rPr>
+          <w:lang w:eastAsia="ru-RU"/>
+        </w:rPr>
+        <w:t>Гвинт</w:t>
+      </w:r>
+      <w:proofErr w:type="spellEnd"/>
+      <w:r>
+        <w:rPr>
+          <w:lang w:eastAsia="ru-RU"/>
+        </w:rPr>
+        <w:t>»</w:t>
       </w:r>
       <w:r>
         <w:rPr>
@@ -3760,17 +4052,17 @@
     </w:p>
     <w:p>
       <w:pPr>
-        <w:pStyle w:val="14"/>
+        <w:pStyle w:val="10"/>
         <w:rPr>
           <w:caps w:val="0"/>
           <w:shd w:val="clear" w:color="auto" w:fill="FFFFFF"/>
         </w:rPr>
       </w:pPr>
-      <w:bookmarkStart w:id="19" w:name="_Toc417846480"/>
-      <w:bookmarkStart w:id="20" w:name="_Toc417846451"/>
-      <w:bookmarkStart w:id="21" w:name="_Toc417846286"/>
-      <w:bookmarkStart w:id="22" w:name="_Toc444512022"/>
-      <w:bookmarkStart w:id="23" w:name="_Toc446555705"/>
+      <w:bookmarkStart w:id="20" w:name="_Toc417846480"/>
+      <w:bookmarkStart w:id="21" w:name="_Toc417846451"/>
+      <w:bookmarkStart w:id="22" w:name="_Toc417846286"/>
+      <w:bookmarkStart w:id="23" w:name="_Toc444512022"/>
+      <w:bookmarkStart w:id="24" w:name="_Toc447024339"/>
       <w:r>
         <w:rPr>
           <w:caps w:val="0"/>
@@ -3813,9 +4105,9 @@
         </w:rPr>
         <w:t xml:space="preserve"> СИСТЕМЫ, СВЯЗАННОЙ С</w:t>
       </w:r>
-      <w:bookmarkEnd w:id="19"/>
       <w:bookmarkEnd w:id="20"/>
       <w:bookmarkEnd w:id="21"/>
+      <w:bookmarkEnd w:id="22"/>
       <w:r>
         <w:rPr>
           <w:caps w:val="0"/>
@@ -3823,7 +4115,7 @@
         </w:rPr>
         <w:t xml:space="preserve"> ПРЕДОСТАВЛЕНИЕМ ПОЛЬЗОВАТЕЛЯМ ВОЗМОЖНОСТИ ИГРЫ В </w:t>
       </w:r>
-      <w:bookmarkEnd w:id="22"/>
+      <w:bookmarkEnd w:id="23"/>
       <w:r>
         <w:rPr>
           <w:caps w:val="0"/>
@@ -3831,20 +4123,20 @@
         </w:rPr>
         <w:t>«ГВИНТ»</w:t>
       </w:r>
-      <w:bookmarkEnd w:id="23"/>
-    </w:p>
-    <w:p>
-      <w:pPr>
-        <w:pStyle w:val="22"/>
-      </w:pPr>
-      <w:bookmarkStart w:id="24" w:name="_Toc446555706"/>
+      <w:bookmarkEnd w:id="24"/>
+    </w:p>
+    <w:p>
+      <w:pPr>
+        <w:pStyle w:val="2"/>
+      </w:pPr>
+      <w:bookmarkStart w:id="25" w:name="_Toc447024340"/>
       <w:r>
         <w:t xml:space="preserve">2.1 </w:t>
       </w:r>
       <w:r>
         <w:t>Проектирование базы данных</w:t>
       </w:r>
-      <w:bookmarkEnd w:id="24"/>
+      <w:bookmarkEnd w:id="25"/>
     </w:p>
     <w:p>
       <w:pPr>
@@ -3891,7 +4183,15 @@
         <w:ind w:firstLine="709"/>
       </w:pPr>
       <w:r>
-        <w:t xml:space="preserve">На рисунке 2.1 изображена </w:t>
+        <w:t xml:space="preserve">На рисунке 2.1 </w:t>
+      </w:r>
+      <w:proofErr w:type="gramStart"/>
+      <w:r>
+        <w:t>изображена</w:t>
+      </w:r>
+      <w:proofErr w:type="gramEnd"/>
+      <w:r>
+        <w:t xml:space="preserve"> </w:t>
       </w:r>
       <w:r>
         <w:rPr>
@@ -4057,12 +4357,14 @@
         </w:rPr>
         <w:t xml:space="preserve"> они не отображены. Список карт и все остальные необходимые поля для сессии хранятся с помощью атрибута </w:t>
       </w:r>
+      <w:proofErr w:type="spellStart"/>
       <w:r>
         <w:rPr>
           <w:lang w:val="en-US" w:eastAsia="ru-RU"/>
         </w:rPr>
         <w:t>json</w:t>
       </w:r>
+      <w:proofErr w:type="spellEnd"/>
       <w:r>
         <w:rPr>
           <w:lang w:eastAsia="ru-RU"/>
@@ -4084,24 +4386,24 @@
     </w:p>
     <w:p>
       <w:pPr>
-        <w:pStyle w:val="22"/>
-      </w:pPr>
-      <w:bookmarkStart w:id="25" w:name="_Toc417846483"/>
-      <w:bookmarkStart w:id="26" w:name="_Toc417846454"/>
-      <w:bookmarkStart w:id="27" w:name="_Toc417846289"/>
-      <w:bookmarkStart w:id="28" w:name="_Toc444512030"/>
-      <w:bookmarkStart w:id="29" w:name="_Toc446555707"/>
+        <w:pStyle w:val="2"/>
+      </w:pPr>
+      <w:bookmarkStart w:id="26" w:name="_Toc417846483"/>
+      <w:bookmarkStart w:id="27" w:name="_Toc417846454"/>
+      <w:bookmarkStart w:id="28" w:name="_Toc417846289"/>
+      <w:bookmarkStart w:id="29" w:name="_Toc444512030"/>
+      <w:bookmarkStart w:id="30" w:name="_Toc447024341"/>
       <w:r>
         <w:t xml:space="preserve">2.2 </w:t>
       </w:r>
-      <w:bookmarkEnd w:id="25"/>
       <w:bookmarkEnd w:id="26"/>
       <w:bookmarkEnd w:id="27"/>
+      <w:bookmarkEnd w:id="28"/>
       <w:r>
         <w:t>Общая архитектура реализации веб-приложения</w:t>
       </w:r>
-      <w:bookmarkEnd w:id="28"/>
       <w:bookmarkEnd w:id="29"/>
+      <w:bookmarkEnd w:id="30"/>
     </w:p>
     <w:p>
       <w:pPr>
@@ -4175,7 +4477,21 @@
         <w:rPr>
           <w:lang w:eastAsia="ru-RU"/>
         </w:rPr>
-        <w:t>Клиент (слой клиента) — это интерфейсный (обычно графический) компонент комплекса, предоставляемый конечному пользователю. Этот уровень не должен иметь прямых связей с базой данных (по требованиям безопасности и масштабируемости), быть нагруженным основной бизнес-логикой (по требованиям масштабируемости) и хранить состояние приложения (по требованиям надёжности). На этот уровень обычно выносится только простейшая бизнес-логика: интерфейс авторизации, алгоритмы шифрования, проверка вводимых значений на допустимость и соответствие формату, несложные операции с данными (сортировка, группировка, подсчёт значений), уже загруженными на терминал.</w:t>
+        <w:t xml:space="preserve">Клиент (слой клиента) — это интерфейсный (обычно графический) компонент комплекса, предоставляемый конечному пользователю. Этот уровень не должен иметь прямых связей с базой данных (по требованиям безопасности и масштабируемости), быть нагруженным основной </w:t>
+      </w:r>
+      <w:proofErr w:type="gramStart"/>
+      <w:r>
+        <w:rPr>
+          <w:lang w:eastAsia="ru-RU"/>
+        </w:rPr>
+        <w:t>бизнес-логикой</w:t>
+      </w:r>
+      <w:proofErr w:type="gramEnd"/>
+      <w:r>
+        <w:rPr>
+          <w:lang w:eastAsia="ru-RU"/>
+        </w:rPr>
+        <w:t xml:space="preserve"> (по требованиям масштабируемости) и хранить состояние приложения (по требованиям надёжности). На этот уровень обычно выносится только простейшая бизнес-логика: интерфейс авторизации, алгоритмы шифрования, проверка вводимых значений на допустимость и соответствие формату, несложные операции с данными (сортировка, группировка, подсчёт значений), уже загруженными на терминал.</w:t>
       </w:r>
     </w:p>
     <w:p>
@@ -4202,7 +4518,21 @@
         <w:rPr>
           <w:lang w:eastAsia="ru-RU"/>
         </w:rPr>
-        <w:t xml:space="preserve">льшая часть бизнес-логики. Вне его остаются только фрагменты, экспортируемые на клиента (терминалы), а также элементы логики, погруженные в базу данных (хранимые процедуры и триггеры). Реализация данного компонента обеспечивается связующим программным обеспечением. Серверы приложений проектируются таким образом, чтобы добавление к ним дополнительных экземпляров обеспечивало горизонтальное масштабирование производительности </w:t>
+        <w:t xml:space="preserve">льшая часть </w:t>
+      </w:r>
+      <w:proofErr w:type="gramStart"/>
+      <w:r>
+        <w:rPr>
+          <w:lang w:eastAsia="ru-RU"/>
+        </w:rPr>
+        <w:t>бизнес-логики</w:t>
+      </w:r>
+      <w:proofErr w:type="gramEnd"/>
+      <w:r>
+        <w:rPr>
+          <w:lang w:eastAsia="ru-RU"/>
+        </w:rPr>
+        <w:t xml:space="preserve">. Вне его остаются только фрагменты, экспортируемые на клиента (терминалы), а также элементы логики, погруженные в базу данных (хранимые процедуры и триггеры). Реализация данного компонента обеспечивается связующим программным обеспечением. Серверы приложений проектируются таким образом, чтобы добавление к ним дополнительных экземпляров обеспечивало горизонтальное масштабирование производительности </w:t>
       </w:r>
       <w:r>
         <w:rPr>
@@ -4252,8 +4582,16 @@
         <w:rPr>
           <w:lang w:eastAsia="ru-RU"/>
         </w:rPr>
-        <w:t>льшую масштабируемость</w:t>
-      </w:r>
+        <w:t xml:space="preserve">льшую </w:t>
+      </w:r>
+      <w:proofErr w:type="spellStart"/>
+      <w:r>
+        <w:rPr>
+          <w:lang w:eastAsia="ru-RU"/>
+        </w:rPr>
+        <w:t>масштабируемость</w:t>
+      </w:r>
+      <w:proofErr w:type="gramStart"/>
       <w:r>
         <w:rPr>
           <w:lang w:eastAsia="ru-RU"/>
@@ -4265,14 +4603,28 @@
           <w:color w:val="FF0000"/>
           <w:lang w:eastAsia="ru-RU"/>
         </w:rPr>
-        <w:t>Добавить схему</w:t>
-      </w:r>
-      <w:bookmarkStart w:id="30" w:name="_GoBack"/>
-      <w:bookmarkEnd w:id="30"/>
-    </w:p>
-    <w:p>
-      <w:pPr>
-        <w:pStyle w:val="2"/>
+        <w:t>Д</w:t>
+      </w:r>
+      <w:proofErr w:type="gramEnd"/>
+      <w:r>
+        <w:rPr>
+          <w:color w:val="FF0000"/>
+          <w:lang w:eastAsia="ru-RU"/>
+        </w:rPr>
+        <w:t>обавить</w:t>
+      </w:r>
+      <w:proofErr w:type="spellEnd"/>
+      <w:r>
+        <w:rPr>
+          <w:color w:val="FF0000"/>
+          <w:lang w:eastAsia="ru-RU"/>
+        </w:rPr>
+        <w:t xml:space="preserve"> схему</w:t>
+      </w:r>
+    </w:p>
+    <w:p>
+      <w:pPr>
+        <w:pStyle w:val="Heading2"/>
         <w:spacing w:before="720" w:after="720"/>
         <w:jc w:val="left"/>
         <w:rPr>
@@ -4282,7 +4634,7 @@
           <w:szCs w:val="32"/>
         </w:rPr>
       </w:pPr>
-      <w:bookmarkStart w:id="31" w:name="_Toc446555708"/>
+      <w:bookmarkStart w:id="31" w:name="_Toc447024342"/>
       <w:r>
         <w:rPr>
           <w:rFonts w:ascii="Times New Roman" w:hAnsi="Times New Roman" w:cs="Times New Roman"/>
@@ -4308,6 +4660,7 @@
         </w:rPr>
         <w:t xml:space="preserve">Взаимодействие между клиентом и сервером будет происходить с помощью сразу двух протоколов: </w:t>
       </w:r>
+      <w:proofErr w:type="gramStart"/>
       <w:r>
         <w:rPr>
           <w:lang w:val="en-US" w:eastAsia="ru-RU"/>
@@ -4326,18 +4679,21 @@
         </w:rPr>
         <w:t xml:space="preserve">и </w:t>
       </w:r>
+      <w:proofErr w:type="spellStart"/>
       <w:r>
         <w:rPr>
           <w:lang w:val="en-US" w:eastAsia="ru-RU"/>
         </w:rPr>
         <w:t>WebSocket</w:t>
       </w:r>
+      <w:proofErr w:type="spellEnd"/>
       <w:r>
         <w:rPr>
           <w:lang w:eastAsia="ru-RU"/>
         </w:rPr>
         <w:t>.</w:t>
       </w:r>
+      <w:proofErr w:type="gramEnd"/>
       <w:r>
         <w:t xml:space="preserve"> </w:t>
       </w:r>
@@ -4377,12 +4733,14 @@
         </w:rPr>
         <w:t xml:space="preserve">, создание и подтверждение игр. За обновление списка игр и контроль ходов будет отвечать протокол </w:t>
       </w:r>
+      <w:proofErr w:type="spellStart"/>
       <w:r>
         <w:rPr>
           <w:lang w:val="en-US" w:eastAsia="ru-RU"/>
         </w:rPr>
         <w:t>WebSocket</w:t>
       </w:r>
+      <w:proofErr w:type="spellEnd"/>
       <w:r>
         <w:rPr>
           <w:lang w:eastAsia="ru-RU"/>
@@ -4422,7 +4780,7 @@
     </w:p>
     <w:p>
       <w:pPr>
-        <w:pStyle w:val="2"/>
+        <w:pStyle w:val="Heading2"/>
         <w:spacing w:before="720" w:after="720"/>
         <w:jc w:val="left"/>
         <w:rPr>
@@ -4432,7 +4790,7 @@
         </w:rPr>
       </w:pPr>
       <w:bookmarkStart w:id="32" w:name="_Toc444512032"/>
-      <w:bookmarkStart w:id="33" w:name="_Toc446555709"/>
+      <w:bookmarkStart w:id="33" w:name="_Toc447024343"/>
       <w:r>
         <w:rPr>
           <w:rFonts w:ascii="Times New Roman" w:hAnsi="Times New Roman" w:cs="Times New Roman"/>
@@ -4465,7 +4823,21 @@
         <w:rPr>
           <w:szCs w:val="28"/>
         </w:rPr>
-        <w:t>Приложение подразумевает систему «Система игры в прототип игры «Гвинт», которая реализует функционал, изображённый на диаграмме IDEF</w:t>
+        <w:t>Приложение подразумевает систему «Система игры в прототип игры «</w:t>
+      </w:r>
+      <w:proofErr w:type="spellStart"/>
+      <w:r>
+        <w:rPr>
+          <w:szCs w:val="28"/>
+        </w:rPr>
+        <w:t>Гвинт</w:t>
+      </w:r>
+      <w:proofErr w:type="spellEnd"/>
+      <w:r>
+        <w:rPr>
+          <w:szCs w:val="28"/>
+        </w:rPr>
+        <w:t>», которая реализует функционал, изображённый на диаграмме IDEF</w:t>
       </w:r>
       <w:r>
         <w:rPr>
@@ -4597,14 +4969,32 @@
           <w:sz w:val="24"/>
           <w:szCs w:val="24"/>
         </w:rPr>
-        <w:t xml:space="preserve"> – «Система игры в прототип игры «Гвинт»</w:t>
-      </w:r>
+        <w:t xml:space="preserve"> – «Система игры в прототип игры «</w:t>
+      </w:r>
+      <w:proofErr w:type="spellStart"/>
       <w:r>
         <w:rPr>
           <w:b/>
           <w:sz w:val="24"/>
           <w:szCs w:val="24"/>
         </w:rPr>
+        <w:t>Гвинт</w:t>
+      </w:r>
+      <w:proofErr w:type="spellEnd"/>
+      <w:r>
+        <w:rPr>
+          <w:b/>
+          <w:sz w:val="24"/>
+          <w:szCs w:val="24"/>
+        </w:rPr>
+        <w:t>»</w:t>
+      </w:r>
+      <w:r>
+        <w:rPr>
+          <w:b/>
+          <w:sz w:val="24"/>
+          <w:szCs w:val="24"/>
+        </w:rPr>
         <w:t xml:space="preserve"> (IDEF0)</w:t>
       </w:r>
     </w:p>
@@ -4625,7 +5015,21 @@
         <w:rPr>
           <w:szCs w:val="28"/>
         </w:rPr>
-        <w:t>а игры в прототип игры «Гвинт» делится на подсистему авторизации/регистрации нового пользователя, подсистему создания новой игры и подсистему игры</w:t>
+        <w:t>а игры в прототип игры «</w:t>
+      </w:r>
+      <w:proofErr w:type="spellStart"/>
+      <w:r>
+        <w:rPr>
+          <w:szCs w:val="28"/>
+        </w:rPr>
+        <w:t>Гвинт</w:t>
+      </w:r>
+      <w:proofErr w:type="spellEnd"/>
+      <w:r>
+        <w:rPr>
+          <w:szCs w:val="28"/>
+        </w:rPr>
+        <w:t>» делится на подсистему авторизации/регистрации нового пользователя, подсистему создания новой игры и подсистему игры</w:t>
       </w:r>
       <w:r>
         <w:rPr>
@@ -4806,7 +5210,7 @@
     </w:p>
     <w:p>
       <w:pPr>
-        <w:pStyle w:val="2"/>
+        <w:pStyle w:val="Heading2"/>
         <w:spacing w:before="720" w:after="720"/>
         <w:jc w:val="left"/>
         <w:rPr>
@@ -4816,7 +5220,7 @@
         </w:rPr>
       </w:pPr>
       <w:bookmarkStart w:id="34" w:name="_Toc444512033"/>
-      <w:bookmarkStart w:id="35" w:name="_Toc446555710"/>
+      <w:bookmarkStart w:id="35" w:name="_Toc447024344"/>
       <w:r>
         <w:rPr>
           <w:rFonts w:ascii="Times New Roman" w:hAnsi="Times New Roman" w:cs="Times New Roman"/>
@@ -4879,7 +5283,21 @@
         <w:rPr>
           <w:rFonts w:ascii="Times New Roman" w:hAnsi="Times New Roman" w:cs="Times New Roman"/>
         </w:rPr>
-        <w:t>С учётом требований к интерфейсу было решено выделить панель навигации и место для контента, связанного с текущей страницей. На навигационной панели справа размещены все ссылки для работы с профилем и статистикой пользователя, а с левой – ссылка на домашнюю страницу и ссылки для работы с играми и прочим содержанием сайта.</w:t>
+        <w:t xml:space="preserve">С учётом требований к интерфейсу было решено выделить панель навигации и место для контента, </w:t>
+      </w:r>
+      <w:proofErr w:type="gramStart"/>
+      <w:r>
+        <w:rPr>
+          <w:rFonts w:ascii="Times New Roman" w:hAnsi="Times New Roman" w:cs="Times New Roman"/>
+        </w:rPr>
+        <w:t>связанного</w:t>
+      </w:r>
+      <w:proofErr w:type="gramEnd"/>
+      <w:r>
+        <w:rPr>
+          <w:rFonts w:ascii="Times New Roman" w:hAnsi="Times New Roman" w:cs="Times New Roman"/>
+        </w:rPr>
+        <w:t xml:space="preserve"> с текущей страницей. На навигационной панели справа размещены все ссылки для работы с профилем и статистикой пользователя, а с левой – ссылка на домашнюю страницу и ссылки для работы с играми и прочим содержанием сайта.</w:t>
       </w:r>
     </w:p>
     <w:p>
@@ -5094,7 +5512,7 @@
     <w:sdtContent>
       <w:p>
         <w:pPr>
-          <w:pStyle w:val="af"/>
+          <w:pStyle w:val="Header"/>
           <w:jc w:val="right"/>
         </w:pPr>
         <w:r>
@@ -5110,7 +5528,7 @@
           <w:rPr>
             <w:noProof/>
           </w:rPr>
-          <w:t>13</w:t>
+          <w:t>4</w:t>
         </w:r>
         <w:r>
           <w:fldChar w:fldCharType="end"/>
@@ -5120,7 +5538,7 @@
   </w:sdt>
   <w:p>
     <w:pPr>
-      <w:pStyle w:val="af"/>
+      <w:pStyle w:val="Header"/>
     </w:pPr>
   </w:p>
 </w:hdr>
@@ -7368,7 +7786,7 @@
     <w:lsdException w:name="Bibliography" w:uiPriority="37"/>
     <w:lsdException w:name="TOC Heading" w:uiPriority="39" w:qFormat="1"/>
   </w:latentStyles>
-  <w:style w:type="paragraph" w:default="1" w:styleId="a">
+  <w:style w:type="paragraph" w:default="1" w:styleId="Normal">
     <w:name w:val="Normal"/>
     <w:qFormat/>
     <w:rsid w:val="0064294E"/>
@@ -7385,11 +7803,11 @@
       <w:lang w:eastAsia="zh-CN"/>
     </w:rPr>
   </w:style>
-  <w:style w:type="paragraph" w:styleId="1">
+  <w:style w:type="paragraph" w:styleId="Heading1">
     <w:name w:val="heading 1"/>
-    <w:basedOn w:val="a"/>
-    <w:next w:val="a"/>
-    <w:link w:val="10"/>
+    <w:basedOn w:val="Normal"/>
+    <w:next w:val="Normal"/>
+    <w:link w:val="Heading1Char"/>
     <w:uiPriority w:val="9"/>
     <w:qFormat/>
     <w:rsid w:val="0064294E"/>
@@ -7407,11 +7825,11 @@
       <w:szCs w:val="28"/>
     </w:rPr>
   </w:style>
-  <w:style w:type="paragraph" w:styleId="2">
+  <w:style w:type="paragraph" w:styleId="Heading2">
     <w:name w:val="heading 2"/>
-    <w:basedOn w:val="a"/>
-    <w:next w:val="a"/>
-    <w:link w:val="20"/>
+    <w:basedOn w:val="Normal"/>
+    <w:next w:val="Normal"/>
+    <w:link w:val="Heading2Char"/>
     <w:uiPriority w:val="9"/>
     <w:semiHidden/>
     <w:unhideWhenUsed/>
@@ -7432,11 +7850,11 @@
       <w:szCs w:val="26"/>
     </w:rPr>
   </w:style>
-  <w:style w:type="paragraph" w:styleId="3">
+  <w:style w:type="paragraph" w:styleId="Heading3">
     <w:name w:val="heading 3"/>
-    <w:basedOn w:val="a"/>
-    <w:next w:val="a"/>
-    <w:link w:val="30"/>
+    <w:basedOn w:val="Normal"/>
+    <w:next w:val="Normal"/>
+    <w:link w:val="Heading3Char"/>
     <w:uiPriority w:val="9"/>
     <w:semiHidden/>
     <w:unhideWhenUsed/>
@@ -7455,11 +7873,11 @@
       <w:color w:val="4F81BD" w:themeColor="accent1"/>
     </w:rPr>
   </w:style>
-  <w:style w:type="paragraph" w:styleId="50">
+  <w:style w:type="paragraph" w:styleId="Heading5">
     <w:name w:val="heading 5"/>
-    <w:basedOn w:val="a"/>
-    <w:next w:val="a"/>
-    <w:link w:val="51"/>
+    <w:basedOn w:val="Normal"/>
+    <w:next w:val="Normal"/>
+    <w:link w:val="Heading5Char"/>
     <w:uiPriority w:val="9"/>
     <w:semiHidden/>
     <w:unhideWhenUsed/>
@@ -7476,13 +7894,12 @@
       <w:color w:val="243F60" w:themeColor="accent1" w:themeShade="7F"/>
     </w:rPr>
   </w:style>
-  <w:style w:type="character" w:default="1" w:styleId="a0">
+  <w:style w:type="character" w:default="1" w:styleId="DefaultParagraphFont">
     <w:name w:val="Default Paragraph Font"/>
     <w:uiPriority w:val="1"/>
-    <w:semiHidden/>
     <w:unhideWhenUsed/>
   </w:style>
-  <w:style w:type="table" w:default="1" w:styleId="a1">
+  <w:style w:type="table" w:default="1" w:styleId="TableNormal">
     <w:name w:val="Normal Table"/>
     <w:uiPriority w:val="99"/>
     <w:semiHidden/>
@@ -7497,16 +7914,16 @@
       </w:tblCellMar>
     </w:tblPr>
   </w:style>
-  <w:style w:type="numbering" w:default="1" w:styleId="a2">
+  <w:style w:type="numbering" w:default="1" w:styleId="NoList">
     <w:name w:val="No List"/>
     <w:uiPriority w:val="99"/>
     <w:semiHidden/>
     <w:unhideWhenUsed/>
   </w:style>
-  <w:style w:type="paragraph" w:styleId="a3">
+  <w:style w:type="paragraph" w:styleId="BodyText">
     <w:name w:val="Body Text"/>
-    <w:basedOn w:val="a"/>
-    <w:link w:val="a4"/>
+    <w:basedOn w:val="Normal"/>
+    <w:link w:val="BodyTextChar"/>
     <w:semiHidden/>
     <w:unhideWhenUsed/>
     <w:rsid w:val="0064294E"/>
@@ -7514,10 +7931,10 @@
       <w:spacing w:after="120"/>
     </w:pPr>
   </w:style>
-  <w:style w:type="character" w:customStyle="1" w:styleId="a4">
-    <w:name w:val="Основной текст Знак"/>
-    <w:basedOn w:val="a0"/>
-    <w:link w:val="a3"/>
+  <w:style w:type="character" w:customStyle="1" w:styleId="BodyTextChar">
+    <w:name w:val="Body Text Char"/>
+    <w:basedOn w:val="DefaultParagraphFont"/>
+    <w:link w:val="BodyText"/>
     <w:semiHidden/>
     <w:rsid w:val="0064294E"/>
     <w:rPr>
@@ -7527,9 +7944,9 @@
       <w:lang w:eastAsia="zh-CN"/>
     </w:rPr>
   </w:style>
-  <w:style w:type="paragraph" w:styleId="11">
+  <w:style w:type="paragraph" w:styleId="TOC1">
     <w:name w:val="toc 1"/>
-    <w:basedOn w:val="a"/>
+    <w:basedOn w:val="Normal"/>
     <w:autoRedefine/>
     <w:uiPriority w:val="39"/>
     <w:unhideWhenUsed/>
@@ -7539,9 +7956,9 @@
       <w:ind w:firstLine="0"/>
     </w:pPr>
   </w:style>
-  <w:style w:type="paragraph" w:styleId="21">
+  <w:style w:type="paragraph" w:styleId="TOC2">
     <w:name w:val="toc 2"/>
-    <w:basedOn w:val="a"/>
+    <w:basedOn w:val="Normal"/>
     <w:autoRedefine/>
     <w:uiPriority w:val="39"/>
     <w:unhideWhenUsed/>
@@ -7552,9 +7969,9 @@
       <w:jc w:val="left"/>
     </w:pPr>
   </w:style>
-  <w:style w:type="paragraph" w:styleId="31">
+  <w:style w:type="paragraph" w:styleId="TOC3">
     <w:name w:val="toc 3"/>
-    <w:basedOn w:val="a"/>
+    <w:basedOn w:val="Normal"/>
     <w:autoRedefine/>
     <w:uiPriority w:val="39"/>
     <w:unhideWhenUsed/>
@@ -7568,10 +7985,10 @@
       <w:rFonts w:ascii="Calibri" w:hAnsi="Calibri" w:cs="Calibri"/>
     </w:rPr>
   </w:style>
-  <w:style w:type="paragraph" w:styleId="a5">
+  <w:style w:type="paragraph" w:styleId="CommentText">
     <w:name w:val="annotation text"/>
-    <w:basedOn w:val="a"/>
-    <w:link w:val="a6"/>
+    <w:basedOn w:val="Normal"/>
+    <w:link w:val="CommentTextChar"/>
     <w:semiHidden/>
     <w:unhideWhenUsed/>
     <w:rsid w:val="0064294E"/>
@@ -7589,10 +8006,10 @@
       <w:lang w:eastAsia="en-US"/>
     </w:rPr>
   </w:style>
-  <w:style w:type="character" w:customStyle="1" w:styleId="a6">
-    <w:name w:val="Текст примечания Знак"/>
-    <w:basedOn w:val="a0"/>
-    <w:link w:val="a5"/>
+  <w:style w:type="character" w:customStyle="1" w:styleId="CommentTextChar">
+    <w:name w:val="Comment Text Char"/>
+    <w:basedOn w:val="DefaultParagraphFont"/>
+    <w:link w:val="CommentText"/>
     <w:semiHidden/>
     <w:rsid w:val="0064294E"/>
     <w:rPr>
@@ -7601,19 +8018,19 @@
       <w:szCs w:val="20"/>
     </w:rPr>
   </w:style>
-  <w:style w:type="paragraph" w:styleId="a7">
+  <w:style w:type="paragraph" w:styleId="Footer">
     <w:name w:val="footer"/>
-    <w:basedOn w:val="a"/>
-    <w:link w:val="12"/>
+    <w:basedOn w:val="Normal"/>
+    <w:link w:val="FooterChar"/>
     <w:unhideWhenUsed/>
     <w:rsid w:val="0064294E"/>
     <w:pPr>
       <w:spacing w:line="100" w:lineRule="atLeast"/>
     </w:pPr>
   </w:style>
-  <w:style w:type="character" w:customStyle="1" w:styleId="a8">
+  <w:style w:type="character" w:customStyle="1" w:styleId="a">
     <w:name w:val="Нижний колонтитул Знак"/>
-    <w:basedOn w:val="a0"/>
+    <w:basedOn w:val="DefaultParagraphFont"/>
     <w:semiHidden/>
     <w:rsid w:val="0064294E"/>
     <w:rPr>
@@ -7623,10 +8040,10 @@
       <w:lang w:eastAsia="zh-CN"/>
     </w:rPr>
   </w:style>
-  <w:style w:type="paragraph" w:customStyle="1" w:styleId="13">
+  <w:style w:type="paragraph" w:customStyle="1" w:styleId="1">
     <w:name w:val="1_Загол_структ_ч_и_главы"/>
-    <w:basedOn w:val="1"/>
-    <w:next w:val="a"/>
+    <w:basedOn w:val="Heading1"/>
+    <w:next w:val="Normal"/>
     <w:rsid w:val="0064294E"/>
     <w:pPr>
       <w:keepLines w:val="0"/>
@@ -7677,8 +8094,8 @@
   </w:style>
   <w:style w:type="paragraph" w:customStyle="1" w:styleId="TOCHeading1">
     <w:name w:val="TOC Heading1"/>
-    <w:basedOn w:val="1"/>
-    <w:next w:val="a"/>
+    <w:basedOn w:val="Heading1"/>
+    <w:next w:val="Normal"/>
     <w:semiHidden/>
     <w:qFormat/>
     <w:rsid w:val="0064294E"/>
@@ -7712,7 +8129,7 @@
   </w:style>
   <w:style w:type="paragraph" w:customStyle="1" w:styleId="6">
     <w:name w:val="6_Название_рисунка"/>
-    <w:basedOn w:val="a9"/>
+    <w:basedOn w:val="Caption"/>
     <w:next w:val="00"/>
     <w:rsid w:val="0064294E"/>
     <w:pPr>
@@ -7746,7 +8163,7 @@
   </w:style>
   <w:style w:type="paragraph" w:customStyle="1" w:styleId="61">
     <w:name w:val="6_1_рисунок_абзац"/>
-    <w:basedOn w:val="a"/>
+    <w:basedOn w:val="Normal"/>
     <w:next w:val="6"/>
     <w:rsid w:val="0064294E"/>
     <w:pPr>
@@ -7776,7 +8193,7 @@
   </w:style>
   <w:style w:type="paragraph" w:customStyle="1" w:styleId="712">
     <w:name w:val="7_1_2_Название_таблицы"/>
-    <w:basedOn w:val="a9"/>
+    <w:basedOn w:val="Caption"/>
     <w:next w:val="00"/>
     <w:rsid w:val="0064294E"/>
     <w:pPr>
@@ -7835,7 +8252,7 @@
       <w:szCs w:val="20"/>
     </w:rPr>
   </w:style>
-  <w:style w:type="character" w:styleId="aa">
+  <w:style w:type="character" w:styleId="CommentReference">
     <w:name w:val="annotation reference"/>
     <w:semiHidden/>
     <w:unhideWhenUsed/>
@@ -7845,10 +8262,10 @@
       <w:szCs w:val="16"/>
     </w:rPr>
   </w:style>
-  <w:style w:type="character" w:customStyle="1" w:styleId="12">
-    <w:name w:val="Нижний колонтитул Знак1"/>
-    <w:basedOn w:val="a0"/>
-    <w:link w:val="a7"/>
+  <w:style w:type="character" w:customStyle="1" w:styleId="FooterChar">
+    <w:name w:val="Footer Char"/>
+    <w:basedOn w:val="DefaultParagraphFont"/>
+    <w:link w:val="Footer"/>
     <w:locked/>
     <w:rsid w:val="0064294E"/>
     <w:rPr>
@@ -7870,10 +8287,10 @@
       <w:szCs w:val="20"/>
     </w:rPr>
   </w:style>
-  <w:style w:type="paragraph" w:customStyle="1" w:styleId="22">
+  <w:style w:type="paragraph" w:customStyle="1" w:styleId="2">
     <w:name w:val="2_Загол_раздела"/>
-    <w:basedOn w:val="13"/>
-    <w:next w:val="a"/>
+    <w:basedOn w:val="1"/>
+    <w:next w:val="Normal"/>
     <w:autoRedefine/>
     <w:rsid w:val="00B37BBF"/>
     <w:pPr>
@@ -7887,10 +8304,10 @@
       <w:caps w:val="0"/>
     </w:rPr>
   </w:style>
-  <w:style w:type="paragraph" w:customStyle="1" w:styleId="32">
+  <w:style w:type="paragraph" w:customStyle="1" w:styleId="3">
     <w:name w:val="3_Загол_продраздела"/>
-    <w:basedOn w:val="22"/>
-    <w:next w:val="a"/>
+    <w:basedOn w:val="2"/>
+    <w:next w:val="Normal"/>
     <w:rsid w:val="0064294E"/>
     <w:pPr>
       <w:ind w:left="0"/>
@@ -7901,10 +8318,10 @@
       <w:szCs w:val="28"/>
     </w:rPr>
   </w:style>
-  <w:style w:type="character" w:customStyle="1" w:styleId="10">
-    <w:name w:val="Заголовок 1 Знак"/>
-    <w:basedOn w:val="a0"/>
-    <w:link w:val="1"/>
+  <w:style w:type="character" w:customStyle="1" w:styleId="Heading1Char">
+    <w:name w:val="Heading 1 Char"/>
+    <w:basedOn w:val="DefaultParagraphFont"/>
+    <w:link w:val="Heading1"/>
     <w:uiPriority w:val="9"/>
     <w:rsid w:val="0064294E"/>
     <w:rPr>
@@ -7917,10 +8334,10 @@
       <w:lang w:eastAsia="zh-CN"/>
     </w:rPr>
   </w:style>
-  <w:style w:type="paragraph" w:styleId="a9">
+  <w:style w:type="paragraph" w:styleId="Caption">
     <w:name w:val="caption"/>
-    <w:basedOn w:val="a"/>
-    <w:next w:val="a"/>
+    <w:basedOn w:val="Normal"/>
+    <w:next w:val="Normal"/>
     <w:uiPriority w:val="35"/>
     <w:semiHidden/>
     <w:unhideWhenUsed/>
@@ -7937,10 +8354,10 @@
       <w:szCs w:val="18"/>
     </w:rPr>
   </w:style>
-  <w:style w:type="paragraph" w:styleId="ab">
+  <w:style w:type="paragraph" w:styleId="BalloonText">
     <w:name w:val="Balloon Text"/>
-    <w:basedOn w:val="a"/>
-    <w:link w:val="ac"/>
+    <w:basedOn w:val="Normal"/>
+    <w:link w:val="BalloonTextChar"/>
     <w:uiPriority w:val="99"/>
     <w:semiHidden/>
     <w:unhideWhenUsed/>
@@ -7954,10 +8371,10 @@
       <w:szCs w:val="16"/>
     </w:rPr>
   </w:style>
-  <w:style w:type="character" w:customStyle="1" w:styleId="ac">
-    <w:name w:val="Текст выноски Знак"/>
-    <w:basedOn w:val="a0"/>
-    <w:link w:val="ab"/>
+  <w:style w:type="character" w:customStyle="1" w:styleId="BalloonTextChar">
+    <w:name w:val="Balloon Text Char"/>
+    <w:basedOn w:val="DefaultParagraphFont"/>
+    <w:link w:val="BalloonText"/>
     <w:uiPriority w:val="99"/>
     <w:semiHidden/>
     <w:rsid w:val="0064294E"/>
@@ -7969,10 +8386,10 @@
       <w:lang w:eastAsia="zh-CN"/>
     </w:rPr>
   </w:style>
-  <w:style w:type="character" w:customStyle="1" w:styleId="51">
-    <w:name w:val="Заголовок 5 Знак"/>
-    <w:basedOn w:val="a0"/>
-    <w:link w:val="50"/>
+  <w:style w:type="character" w:customStyle="1" w:styleId="Heading5Char">
+    <w:name w:val="Heading 5 Char"/>
+    <w:basedOn w:val="DefaultParagraphFont"/>
+    <w:link w:val="Heading5"/>
     <w:uiPriority w:val="9"/>
     <w:semiHidden/>
     <w:rsid w:val="00D050B8"/>
@@ -7983,9 +8400,9 @@
       <w:lang w:eastAsia="zh-CN"/>
     </w:rPr>
   </w:style>
-  <w:style w:type="paragraph" w:styleId="ad">
+  <w:style w:type="paragraph" w:styleId="ListParagraph">
     <w:name w:val="List Paragraph"/>
-    <w:basedOn w:val="a"/>
+    <w:basedOn w:val="Normal"/>
     <w:uiPriority w:val="34"/>
     <w:qFormat/>
     <w:rsid w:val="009D3BF2"/>
@@ -7996,12 +8413,12 @@
   </w:style>
   <w:style w:type="character" w:customStyle="1" w:styleId="apple-converted-space">
     <w:name w:val="apple-converted-space"/>
-    <w:basedOn w:val="a0"/>
+    <w:basedOn w:val="DefaultParagraphFont"/>
     <w:rsid w:val="000F016D"/>
   </w:style>
-  <w:style w:type="character" w:styleId="ae">
+  <w:style w:type="character" w:styleId="Hyperlink">
     <w:name w:val="Hyperlink"/>
-    <w:basedOn w:val="a0"/>
+    <w:basedOn w:val="DefaultParagraphFont"/>
     <w:uiPriority w:val="99"/>
     <w:unhideWhenUsed/>
     <w:rsid w:val="000F016D"/>
@@ -8010,10 +8427,10 @@
       <w:u w:val="single"/>
     </w:rPr>
   </w:style>
-  <w:style w:type="character" w:customStyle="1" w:styleId="30">
-    <w:name w:val="Заголовок 3 Знак"/>
-    <w:basedOn w:val="a0"/>
-    <w:link w:val="3"/>
+  <w:style w:type="character" w:customStyle="1" w:styleId="Heading3Char">
+    <w:name w:val="Heading 3 Char"/>
+    <w:basedOn w:val="DefaultParagraphFont"/>
+    <w:link w:val="Heading3"/>
     <w:uiPriority w:val="9"/>
     <w:semiHidden/>
     <w:rsid w:val="005E4405"/>
@@ -8026,10 +8443,10 @@
       <w:lang w:eastAsia="zh-CN"/>
     </w:rPr>
   </w:style>
-  <w:style w:type="paragraph" w:customStyle="1" w:styleId="14">
+  <w:style w:type="paragraph" w:customStyle="1" w:styleId="10">
     <w:name w:val="1_Загол_структ_части_и_главы"/>
-    <w:basedOn w:val="1"/>
-    <w:next w:val="a"/>
+    <w:basedOn w:val="Heading1"/>
+    <w:next w:val="Normal"/>
     <w:rsid w:val="00391584"/>
     <w:pPr>
       <w:keepLines w:val="0"/>
@@ -8048,10 +8465,10 @@
       <w:szCs w:val="32"/>
     </w:rPr>
   </w:style>
-  <w:style w:type="paragraph" w:styleId="af">
+  <w:style w:type="paragraph" w:styleId="Header">
     <w:name w:val="header"/>
-    <w:basedOn w:val="a"/>
-    <w:link w:val="af0"/>
+    <w:basedOn w:val="Normal"/>
+    <w:link w:val="HeaderChar"/>
     <w:uiPriority w:val="99"/>
     <w:unhideWhenUsed/>
     <w:rsid w:val="00E0145D"/>
@@ -8063,10 +8480,10 @@
       <w:spacing w:line="240" w:lineRule="auto"/>
     </w:pPr>
   </w:style>
-  <w:style w:type="character" w:customStyle="1" w:styleId="af0">
-    <w:name w:val="Верхний колонтитул Знак"/>
-    <w:basedOn w:val="a0"/>
-    <w:link w:val="af"/>
+  <w:style w:type="character" w:customStyle="1" w:styleId="HeaderChar">
+    <w:name w:val="Header Char"/>
+    <w:basedOn w:val="DefaultParagraphFont"/>
+    <w:link w:val="Header"/>
     <w:uiPriority w:val="99"/>
     <w:rsid w:val="00E0145D"/>
     <w:rPr>
@@ -8076,10 +8493,10 @@
       <w:lang w:eastAsia="zh-CN"/>
     </w:rPr>
   </w:style>
-  <w:style w:type="character" w:customStyle="1" w:styleId="20">
-    <w:name w:val="Заголовок 2 Знак"/>
-    <w:basedOn w:val="a0"/>
-    <w:link w:val="2"/>
+  <w:style w:type="character" w:customStyle="1" w:styleId="Heading2Char">
+    <w:name w:val="Heading 2 Char"/>
+    <w:basedOn w:val="DefaultParagraphFont"/>
+    <w:link w:val="Heading2"/>
     <w:uiPriority w:val="9"/>
     <w:semiHidden/>
     <w:rsid w:val="005A1371"/>
@@ -8256,7 +8673,7 @@
     <w:lsdException w:name="Bibliography" w:uiPriority="37"/>
     <w:lsdException w:name="TOC Heading" w:uiPriority="39" w:qFormat="1"/>
   </w:latentStyles>
-  <w:style w:type="paragraph" w:default="1" w:styleId="a">
+  <w:style w:type="paragraph" w:default="1" w:styleId="Normal">
     <w:name w:val="Normal"/>
     <w:qFormat/>
     <w:rsid w:val="0064294E"/>
@@ -8273,11 +8690,11 @@
       <w:lang w:eastAsia="zh-CN"/>
     </w:rPr>
   </w:style>
-  <w:style w:type="paragraph" w:styleId="1">
+  <w:style w:type="paragraph" w:styleId="Heading1">
     <w:name w:val="heading 1"/>
-    <w:basedOn w:val="a"/>
-    <w:next w:val="a"/>
-    <w:link w:val="10"/>
+    <w:basedOn w:val="Normal"/>
+    <w:next w:val="Normal"/>
+    <w:link w:val="Heading1Char"/>
     <w:uiPriority w:val="9"/>
     <w:qFormat/>
     <w:rsid w:val="0064294E"/>
@@ -8295,11 +8712,11 @@
       <w:szCs w:val="28"/>
     </w:rPr>
   </w:style>
-  <w:style w:type="paragraph" w:styleId="2">
+  <w:style w:type="paragraph" w:styleId="Heading2">
     <w:name w:val="heading 2"/>
-    <w:basedOn w:val="a"/>
-    <w:next w:val="a"/>
-    <w:link w:val="20"/>
+    <w:basedOn w:val="Normal"/>
+    <w:next w:val="Normal"/>
+    <w:link w:val="Heading2Char"/>
     <w:uiPriority w:val="9"/>
     <w:semiHidden/>
     <w:unhideWhenUsed/>
@@ -8320,11 +8737,11 @@
       <w:szCs w:val="26"/>
     </w:rPr>
   </w:style>
-  <w:style w:type="paragraph" w:styleId="3">
+  <w:style w:type="paragraph" w:styleId="Heading3">
     <w:name w:val="heading 3"/>
-    <w:basedOn w:val="a"/>
-    <w:next w:val="a"/>
-    <w:link w:val="30"/>
+    <w:basedOn w:val="Normal"/>
+    <w:next w:val="Normal"/>
+    <w:link w:val="Heading3Char"/>
     <w:uiPriority w:val="9"/>
     <w:semiHidden/>
     <w:unhideWhenUsed/>
@@ -8343,11 +8760,11 @@
       <w:color w:val="4F81BD" w:themeColor="accent1"/>
     </w:rPr>
   </w:style>
-  <w:style w:type="paragraph" w:styleId="50">
+  <w:style w:type="paragraph" w:styleId="Heading5">
     <w:name w:val="heading 5"/>
-    <w:basedOn w:val="a"/>
-    <w:next w:val="a"/>
-    <w:link w:val="51"/>
+    <w:basedOn w:val="Normal"/>
+    <w:next w:val="Normal"/>
+    <w:link w:val="Heading5Char"/>
     <w:uiPriority w:val="9"/>
     <w:semiHidden/>
     <w:unhideWhenUsed/>
@@ -8364,13 +8781,12 @@
       <w:color w:val="243F60" w:themeColor="accent1" w:themeShade="7F"/>
     </w:rPr>
   </w:style>
-  <w:style w:type="character" w:default="1" w:styleId="a0">
+  <w:style w:type="character" w:default="1" w:styleId="DefaultParagraphFont">
     <w:name w:val="Default Paragraph Font"/>
     <w:uiPriority w:val="1"/>
-    <w:semiHidden/>
     <w:unhideWhenUsed/>
   </w:style>
-  <w:style w:type="table" w:default="1" w:styleId="a1">
+  <w:style w:type="table" w:default="1" w:styleId="TableNormal">
     <w:name w:val="Normal Table"/>
     <w:uiPriority w:val="99"/>
     <w:semiHidden/>
@@ -8385,16 +8801,16 @@
       </w:tblCellMar>
     </w:tblPr>
   </w:style>
-  <w:style w:type="numbering" w:default="1" w:styleId="a2">
+  <w:style w:type="numbering" w:default="1" w:styleId="NoList">
     <w:name w:val="No List"/>
     <w:uiPriority w:val="99"/>
     <w:semiHidden/>
     <w:unhideWhenUsed/>
   </w:style>
-  <w:style w:type="paragraph" w:styleId="a3">
+  <w:style w:type="paragraph" w:styleId="BodyText">
     <w:name w:val="Body Text"/>
-    <w:basedOn w:val="a"/>
-    <w:link w:val="a4"/>
+    <w:basedOn w:val="Normal"/>
+    <w:link w:val="BodyTextChar"/>
     <w:semiHidden/>
     <w:unhideWhenUsed/>
     <w:rsid w:val="0064294E"/>
@@ -8402,10 +8818,10 @@
       <w:spacing w:after="120"/>
     </w:pPr>
   </w:style>
-  <w:style w:type="character" w:customStyle="1" w:styleId="a4">
-    <w:name w:val="Основной текст Знак"/>
-    <w:basedOn w:val="a0"/>
-    <w:link w:val="a3"/>
+  <w:style w:type="character" w:customStyle="1" w:styleId="BodyTextChar">
+    <w:name w:val="Body Text Char"/>
+    <w:basedOn w:val="DefaultParagraphFont"/>
+    <w:link w:val="BodyText"/>
     <w:semiHidden/>
     <w:rsid w:val="0064294E"/>
     <w:rPr>
@@ -8415,9 +8831,9 @@
       <w:lang w:eastAsia="zh-CN"/>
     </w:rPr>
   </w:style>
-  <w:style w:type="paragraph" w:styleId="11">
+  <w:style w:type="paragraph" w:styleId="TOC1">
     <w:name w:val="toc 1"/>
-    <w:basedOn w:val="a"/>
+    <w:basedOn w:val="Normal"/>
     <w:autoRedefine/>
     <w:uiPriority w:val="39"/>
     <w:unhideWhenUsed/>
@@ -8427,9 +8843,9 @@
       <w:ind w:firstLine="0"/>
     </w:pPr>
   </w:style>
-  <w:style w:type="paragraph" w:styleId="21">
+  <w:style w:type="paragraph" w:styleId="TOC2">
     <w:name w:val="toc 2"/>
-    <w:basedOn w:val="a"/>
+    <w:basedOn w:val="Normal"/>
     <w:autoRedefine/>
     <w:uiPriority w:val="39"/>
     <w:unhideWhenUsed/>
@@ -8440,9 +8856,9 @@
       <w:jc w:val="left"/>
     </w:pPr>
   </w:style>
-  <w:style w:type="paragraph" w:styleId="31">
+  <w:style w:type="paragraph" w:styleId="TOC3">
     <w:name w:val="toc 3"/>
-    <w:basedOn w:val="a"/>
+    <w:basedOn w:val="Normal"/>
     <w:autoRedefine/>
     <w:uiPriority w:val="39"/>
     <w:unhideWhenUsed/>
@@ -8456,10 +8872,10 @@
       <w:rFonts w:ascii="Calibri" w:hAnsi="Calibri" w:cs="Calibri"/>
     </w:rPr>
   </w:style>
-  <w:style w:type="paragraph" w:styleId="a5">
+  <w:style w:type="paragraph" w:styleId="CommentText">
     <w:name w:val="annotation text"/>
-    <w:basedOn w:val="a"/>
-    <w:link w:val="a6"/>
+    <w:basedOn w:val="Normal"/>
+    <w:link w:val="CommentTextChar"/>
     <w:semiHidden/>
     <w:unhideWhenUsed/>
     <w:rsid w:val="0064294E"/>
@@ -8477,10 +8893,10 @@
       <w:lang w:eastAsia="en-US"/>
     </w:rPr>
   </w:style>
-  <w:style w:type="character" w:customStyle="1" w:styleId="a6">
-    <w:name w:val="Текст примечания Знак"/>
-    <w:basedOn w:val="a0"/>
-    <w:link w:val="a5"/>
+  <w:style w:type="character" w:customStyle="1" w:styleId="CommentTextChar">
+    <w:name w:val="Comment Text Char"/>
+    <w:basedOn w:val="DefaultParagraphFont"/>
+    <w:link w:val="CommentText"/>
     <w:semiHidden/>
     <w:rsid w:val="0064294E"/>
     <w:rPr>
@@ -8489,19 +8905,19 @@
       <w:szCs w:val="20"/>
     </w:rPr>
   </w:style>
-  <w:style w:type="paragraph" w:styleId="a7">
+  <w:style w:type="paragraph" w:styleId="Footer">
     <w:name w:val="footer"/>
-    <w:basedOn w:val="a"/>
-    <w:link w:val="12"/>
+    <w:basedOn w:val="Normal"/>
+    <w:link w:val="FooterChar"/>
     <w:unhideWhenUsed/>
     <w:rsid w:val="0064294E"/>
     <w:pPr>
       <w:spacing w:line="100" w:lineRule="atLeast"/>
     </w:pPr>
   </w:style>
-  <w:style w:type="character" w:customStyle="1" w:styleId="a8">
+  <w:style w:type="character" w:customStyle="1" w:styleId="a">
     <w:name w:val="Нижний колонтитул Знак"/>
-    <w:basedOn w:val="a0"/>
+    <w:basedOn w:val="DefaultParagraphFont"/>
     <w:semiHidden/>
     <w:rsid w:val="0064294E"/>
     <w:rPr>
@@ -8511,10 +8927,10 @@
       <w:lang w:eastAsia="zh-CN"/>
     </w:rPr>
   </w:style>
-  <w:style w:type="paragraph" w:customStyle="1" w:styleId="13">
+  <w:style w:type="paragraph" w:customStyle="1" w:styleId="1">
     <w:name w:val="1_Загол_структ_ч_и_главы"/>
-    <w:basedOn w:val="1"/>
-    <w:next w:val="a"/>
+    <w:basedOn w:val="Heading1"/>
+    <w:next w:val="Normal"/>
     <w:rsid w:val="0064294E"/>
     <w:pPr>
       <w:keepLines w:val="0"/>
@@ -8565,8 +8981,8 @@
   </w:style>
   <w:style w:type="paragraph" w:customStyle="1" w:styleId="TOCHeading1">
     <w:name w:val="TOC Heading1"/>
-    <w:basedOn w:val="1"/>
-    <w:next w:val="a"/>
+    <w:basedOn w:val="Heading1"/>
+    <w:next w:val="Normal"/>
     <w:semiHidden/>
     <w:qFormat/>
     <w:rsid w:val="0064294E"/>
@@ -8600,7 +9016,7 @@
   </w:style>
   <w:style w:type="paragraph" w:customStyle="1" w:styleId="6">
     <w:name w:val="6_Название_рисунка"/>
-    <w:basedOn w:val="a9"/>
+    <w:basedOn w:val="Caption"/>
     <w:next w:val="00"/>
     <w:rsid w:val="0064294E"/>
     <w:pPr>
@@ -8634,7 +9050,7 @@
   </w:style>
   <w:style w:type="paragraph" w:customStyle="1" w:styleId="61">
     <w:name w:val="6_1_рисунок_абзац"/>
-    <w:basedOn w:val="a"/>
+    <w:basedOn w:val="Normal"/>
     <w:next w:val="6"/>
     <w:rsid w:val="0064294E"/>
     <w:pPr>
@@ -8664,7 +9080,7 @@
   </w:style>
   <w:style w:type="paragraph" w:customStyle="1" w:styleId="712">
     <w:name w:val="7_1_2_Название_таблицы"/>
-    <w:basedOn w:val="a9"/>
+    <w:basedOn w:val="Caption"/>
     <w:next w:val="00"/>
     <w:rsid w:val="0064294E"/>
     <w:pPr>
@@ -8723,7 +9139,7 @@
       <w:szCs w:val="20"/>
     </w:rPr>
   </w:style>
-  <w:style w:type="character" w:styleId="aa">
+  <w:style w:type="character" w:styleId="CommentReference">
     <w:name w:val="annotation reference"/>
     <w:semiHidden/>
     <w:unhideWhenUsed/>
@@ -8733,10 +9149,10 @@
       <w:szCs w:val="16"/>
     </w:rPr>
   </w:style>
-  <w:style w:type="character" w:customStyle="1" w:styleId="12">
-    <w:name w:val="Нижний колонтитул Знак1"/>
-    <w:basedOn w:val="a0"/>
-    <w:link w:val="a7"/>
+  <w:style w:type="character" w:customStyle="1" w:styleId="FooterChar">
+    <w:name w:val="Footer Char"/>
+    <w:basedOn w:val="DefaultParagraphFont"/>
+    <w:link w:val="Footer"/>
     <w:locked/>
     <w:rsid w:val="0064294E"/>
     <w:rPr>
@@ -8758,10 +9174,10 @@
       <w:szCs w:val="20"/>
     </w:rPr>
   </w:style>
-  <w:style w:type="paragraph" w:customStyle="1" w:styleId="22">
+  <w:style w:type="paragraph" w:customStyle="1" w:styleId="2">
     <w:name w:val="2_Загол_раздела"/>
-    <w:basedOn w:val="13"/>
-    <w:next w:val="a"/>
+    <w:basedOn w:val="1"/>
+    <w:next w:val="Normal"/>
     <w:autoRedefine/>
     <w:rsid w:val="00B37BBF"/>
     <w:pPr>
@@ -8775,10 +9191,10 @@
       <w:caps w:val="0"/>
     </w:rPr>
   </w:style>
-  <w:style w:type="paragraph" w:customStyle="1" w:styleId="32">
+  <w:style w:type="paragraph" w:customStyle="1" w:styleId="3">
     <w:name w:val="3_Загол_продраздела"/>
-    <w:basedOn w:val="22"/>
-    <w:next w:val="a"/>
+    <w:basedOn w:val="2"/>
+    <w:next w:val="Normal"/>
     <w:rsid w:val="0064294E"/>
     <w:pPr>
       <w:ind w:left="0"/>
@@ -8789,10 +9205,10 @@
       <w:szCs w:val="28"/>
     </w:rPr>
   </w:style>
-  <w:style w:type="character" w:customStyle="1" w:styleId="10">
-    <w:name w:val="Заголовок 1 Знак"/>
-    <w:basedOn w:val="a0"/>
-    <w:link w:val="1"/>
+  <w:style w:type="character" w:customStyle="1" w:styleId="Heading1Char">
+    <w:name w:val="Heading 1 Char"/>
+    <w:basedOn w:val="DefaultParagraphFont"/>
+    <w:link w:val="Heading1"/>
     <w:uiPriority w:val="9"/>
     <w:rsid w:val="0064294E"/>
     <w:rPr>
@@ -8805,10 +9221,10 @@
       <w:lang w:eastAsia="zh-CN"/>
     </w:rPr>
   </w:style>
-  <w:style w:type="paragraph" w:styleId="a9">
+  <w:style w:type="paragraph" w:styleId="Caption">
     <w:name w:val="caption"/>
-    <w:basedOn w:val="a"/>
-    <w:next w:val="a"/>
+    <w:basedOn w:val="Normal"/>
+    <w:next w:val="Normal"/>
     <w:uiPriority w:val="35"/>
     <w:semiHidden/>
     <w:unhideWhenUsed/>
@@ -8825,10 +9241,10 @@
       <w:szCs w:val="18"/>
     </w:rPr>
   </w:style>
-  <w:style w:type="paragraph" w:styleId="ab">
+  <w:style w:type="paragraph" w:styleId="BalloonText">
     <w:name w:val="Balloon Text"/>
-    <w:basedOn w:val="a"/>
-    <w:link w:val="ac"/>
+    <w:basedOn w:val="Normal"/>
+    <w:link w:val="BalloonTextChar"/>
     <w:uiPriority w:val="99"/>
     <w:semiHidden/>
     <w:unhideWhenUsed/>
@@ -8842,10 +9258,10 @@
       <w:szCs w:val="16"/>
     </w:rPr>
   </w:style>
-  <w:style w:type="character" w:customStyle="1" w:styleId="ac">
-    <w:name w:val="Текст выноски Знак"/>
-    <w:basedOn w:val="a0"/>
-    <w:link w:val="ab"/>
+  <w:style w:type="character" w:customStyle="1" w:styleId="BalloonTextChar">
+    <w:name w:val="Balloon Text Char"/>
+    <w:basedOn w:val="DefaultParagraphFont"/>
+    <w:link w:val="BalloonText"/>
     <w:uiPriority w:val="99"/>
     <w:semiHidden/>
     <w:rsid w:val="0064294E"/>
@@ -8857,10 +9273,10 @@
       <w:lang w:eastAsia="zh-CN"/>
     </w:rPr>
   </w:style>
-  <w:style w:type="character" w:customStyle="1" w:styleId="51">
-    <w:name w:val="Заголовок 5 Знак"/>
-    <w:basedOn w:val="a0"/>
-    <w:link w:val="50"/>
+  <w:style w:type="character" w:customStyle="1" w:styleId="Heading5Char">
+    <w:name w:val="Heading 5 Char"/>
+    <w:basedOn w:val="DefaultParagraphFont"/>
+    <w:link w:val="Heading5"/>
     <w:uiPriority w:val="9"/>
     <w:semiHidden/>
     <w:rsid w:val="00D050B8"/>
@@ -8871,9 +9287,9 @@
       <w:lang w:eastAsia="zh-CN"/>
     </w:rPr>
   </w:style>
-  <w:style w:type="paragraph" w:styleId="ad">
+  <w:style w:type="paragraph" w:styleId="ListParagraph">
     <w:name w:val="List Paragraph"/>
-    <w:basedOn w:val="a"/>
+    <w:basedOn w:val="Normal"/>
     <w:uiPriority w:val="34"/>
     <w:qFormat/>
     <w:rsid w:val="009D3BF2"/>
@@ -8884,12 +9300,12 @@
   </w:style>
   <w:style w:type="character" w:customStyle="1" w:styleId="apple-converted-space">
     <w:name w:val="apple-converted-space"/>
-    <w:basedOn w:val="a0"/>
+    <w:basedOn w:val="DefaultParagraphFont"/>
     <w:rsid w:val="000F016D"/>
   </w:style>
-  <w:style w:type="character" w:styleId="ae">
+  <w:style w:type="character" w:styleId="Hyperlink">
     <w:name w:val="Hyperlink"/>
-    <w:basedOn w:val="a0"/>
+    <w:basedOn w:val="DefaultParagraphFont"/>
     <w:uiPriority w:val="99"/>
     <w:unhideWhenUsed/>
     <w:rsid w:val="000F016D"/>
@@ -8898,10 +9314,10 @@
       <w:u w:val="single"/>
     </w:rPr>
   </w:style>
-  <w:style w:type="character" w:customStyle="1" w:styleId="30">
-    <w:name w:val="Заголовок 3 Знак"/>
-    <w:basedOn w:val="a0"/>
-    <w:link w:val="3"/>
+  <w:style w:type="character" w:customStyle="1" w:styleId="Heading3Char">
+    <w:name w:val="Heading 3 Char"/>
+    <w:basedOn w:val="DefaultParagraphFont"/>
+    <w:link w:val="Heading3"/>
     <w:uiPriority w:val="9"/>
     <w:semiHidden/>
     <w:rsid w:val="005E4405"/>
@@ -8914,10 +9330,10 @@
       <w:lang w:eastAsia="zh-CN"/>
     </w:rPr>
   </w:style>
-  <w:style w:type="paragraph" w:customStyle="1" w:styleId="14">
+  <w:style w:type="paragraph" w:customStyle="1" w:styleId="10">
     <w:name w:val="1_Загол_структ_части_и_главы"/>
-    <w:basedOn w:val="1"/>
-    <w:next w:val="a"/>
+    <w:basedOn w:val="Heading1"/>
+    <w:next w:val="Normal"/>
     <w:rsid w:val="00391584"/>
     <w:pPr>
       <w:keepLines w:val="0"/>
@@ -8936,10 +9352,10 @@
       <w:szCs w:val="32"/>
     </w:rPr>
   </w:style>
-  <w:style w:type="paragraph" w:styleId="af">
+  <w:style w:type="paragraph" w:styleId="Header">
     <w:name w:val="header"/>
-    <w:basedOn w:val="a"/>
-    <w:link w:val="af0"/>
+    <w:basedOn w:val="Normal"/>
+    <w:link w:val="HeaderChar"/>
     <w:uiPriority w:val="99"/>
     <w:unhideWhenUsed/>
     <w:rsid w:val="00E0145D"/>
@@ -8951,10 +9367,10 @@
       <w:spacing w:line="240" w:lineRule="auto"/>
     </w:pPr>
   </w:style>
-  <w:style w:type="character" w:customStyle="1" w:styleId="af0">
-    <w:name w:val="Верхний колонтитул Знак"/>
-    <w:basedOn w:val="a0"/>
-    <w:link w:val="af"/>
+  <w:style w:type="character" w:customStyle="1" w:styleId="HeaderChar">
+    <w:name w:val="Header Char"/>
+    <w:basedOn w:val="DefaultParagraphFont"/>
+    <w:link w:val="Header"/>
     <w:uiPriority w:val="99"/>
     <w:rsid w:val="00E0145D"/>
     <w:rPr>
@@ -8964,10 +9380,10 @@
       <w:lang w:eastAsia="zh-CN"/>
     </w:rPr>
   </w:style>
-  <w:style w:type="character" w:customStyle="1" w:styleId="20">
-    <w:name w:val="Заголовок 2 Знак"/>
-    <w:basedOn w:val="a0"/>
-    <w:link w:val="2"/>
+  <w:style w:type="character" w:customStyle="1" w:styleId="Heading2Char">
+    <w:name w:val="Heading 2 Char"/>
+    <w:basedOn w:val="DefaultParagraphFont"/>
+    <w:link w:val="Heading2"/>
     <w:uiPriority w:val="9"/>
     <w:semiHidden/>
     <w:rsid w:val="005A1371"/>
@@ -9274,7 +9690,7 @@
 </file>
 
 <file path=customXml/itemProps1.xml><?xml version="1.0" encoding="utf-8"?>
-<ds:datastoreItem xmlns:ds="http://schemas.openxmlformats.org/officeDocument/2006/customXml" ds:itemID="{5D9A9508-5830-45BB-B2E0-9567ED807F87}">
+<ds:datastoreItem xmlns:ds="http://schemas.openxmlformats.org/officeDocument/2006/customXml" ds:itemID="{D56A8E1C-1B28-4252-8373-A11F9A7CE3B7}">
   <ds:schemaRefs>
     <ds:schemaRef ds:uri="http://schemas.openxmlformats.org/officeDocument/2006/bibliography"/>
   </ds:schemaRefs>

</xml_diff>